<commit_message>
many many updates; mainly in grade 3(2)
</commit_message>
<xml_diff>
--- a/23   通用脚本  python入门--从批处理开始.docx
+++ b/23   通用脚本  python入门--从批处理开始.docx
@@ -1,10 +1,10 @@
 
 <file path=word/document.xml><?xml version="1.0" encoding="utf-8"?>
-<w:document xmlns:wpc="http://schemas.microsoft.com/office/word/2010/wordprocessingCanvas" xmlns:mc="http://schemas.openxmlformats.org/markup-compatibility/2006" xmlns:o="urn:schemas-microsoft-com:office:office" xmlns:r="http://schemas.openxmlformats.org/officeDocument/2006/relationships" xmlns:m="http://schemas.openxmlformats.org/officeDocument/2006/math" xmlns:v="urn:schemas-microsoft-com:vml" xmlns:wp14="http://schemas.microsoft.com/office/word/2010/wordprocessingDrawing" xmlns:wp="http://schemas.openxmlformats.org/drawingml/2006/wordprocessingDrawing" xmlns:w10="urn:schemas-microsoft-com:office:word" xmlns:w="http://schemas.openxmlformats.org/wordprocessingml/2006/main" xmlns:w14="http://schemas.microsoft.com/office/word/2010/wordml" xmlns:w15="http://schemas.microsoft.com/office/word/2012/wordml" xmlns:wpg="http://schemas.microsoft.com/office/word/2010/wordprocessingGroup" xmlns:wpi="http://schemas.microsoft.com/office/word/2010/wordprocessingInk" xmlns:wne="http://schemas.microsoft.com/office/word/2006/wordml" xmlns:wps="http://schemas.microsoft.com/office/word/2010/wordprocessingShape" mc:Ignorable="w14 w15 wp14">
+<w:document xmlns:wpc="http://schemas.microsoft.com/office/word/2010/wordprocessingCanvas" xmlns:cx="http://schemas.microsoft.com/office/drawing/2014/chartex" xmlns:cx1="http://schemas.microsoft.com/office/drawing/2015/9/8/chartex" xmlns:cx2="http://schemas.microsoft.com/office/drawing/2015/10/21/chartex" xmlns:cx3="http://schemas.microsoft.com/office/drawing/2016/5/9/chartex" xmlns:cx4="http://schemas.microsoft.com/office/drawing/2016/5/10/chartex" xmlns:cx5="http://schemas.microsoft.com/office/drawing/2016/5/11/chartex" xmlns:cx6="http://schemas.microsoft.com/office/drawing/2016/5/12/chartex" xmlns:cx7="http://schemas.microsoft.com/office/drawing/2016/5/13/chartex" xmlns:cx8="http://schemas.microsoft.com/office/drawing/2016/5/14/chartex" xmlns:mc="http://schemas.openxmlformats.org/markup-compatibility/2006" xmlns:aink="http://schemas.microsoft.com/office/drawing/2016/ink" xmlns:o="urn:schemas-microsoft-com:office:office" xmlns:r="http://schemas.openxmlformats.org/officeDocument/2006/relationships" xmlns:m="http://schemas.openxmlformats.org/officeDocument/2006/math" xmlns:v="urn:schemas-microsoft-com:vml" xmlns:wp14="http://schemas.microsoft.com/office/word/2010/wordprocessingDrawing" xmlns:wp="http://schemas.openxmlformats.org/drawingml/2006/wordprocessingDrawing" xmlns:w10="urn:schemas-microsoft-com:office:word" xmlns:w="http://schemas.openxmlformats.org/wordprocessingml/2006/main" xmlns:w14="http://schemas.microsoft.com/office/word/2010/wordml" xmlns:w15="http://schemas.microsoft.com/office/word/2012/wordml" xmlns:w16se="http://schemas.microsoft.com/office/word/2015/wordml/symex" xmlns:wpg="http://schemas.microsoft.com/office/word/2010/wordprocessingGroup" xmlns:wpi="http://schemas.microsoft.com/office/word/2010/wordprocessingInk" xmlns:wne="http://schemas.microsoft.com/office/word/2006/wordml" xmlns:wps="http://schemas.microsoft.com/office/word/2010/wordprocessingShape" mc:Ignorable="w14 w15 w16se wp14">
   <w:body>
     <w:p>
       <w:pPr>
-        <w:pStyle w:val="2"/>
+        <w:pStyle w:val="Heading2"/>
       </w:pPr>
       <w:r>
         <w:t>前言</w:t>
@@ -127,8 +127,6 @@
       </w:r>
       <w:r>
         <w:tab/>
-      </w:r>
-      <w:r>
         <w:t xml:space="preserve"> c++</w:t>
       </w:r>
       <w:r>
@@ -164,11 +162,6 @@
       </w:r>
     </w:p>
     <w:p>
-      <w:pPr>
-        <w:rPr>
-          <w:rFonts w:hint="eastAsia"/>
-        </w:rPr>
-      </w:pPr>
       <w:r>
         <w:t>由于语言众多</w:t>
       </w:r>
@@ -184,7 +177,7 @@
     </w:p>
     <w:p>
       <w:pPr>
-        <w:pStyle w:val="1"/>
+        <w:pStyle w:val="Heading1"/>
       </w:pPr>
       <w:r>
         <w:rPr>
@@ -217,11 +210,6 @@
       </w:r>
     </w:p>
     <w:p>
-      <w:pPr>
-        <w:rPr>
-          <w:rFonts w:hint="eastAsia"/>
-        </w:rPr>
-      </w:pPr>
       <w:r>
         <w:t>索引以</w:t>
       </w:r>
@@ -240,7 +228,7 @@
     </w:p>
     <w:p>
       <w:pPr>
-        <w:pStyle w:val="1"/>
+        <w:pStyle w:val="Heading1"/>
       </w:pPr>
       <w:r>
         <w:rPr>
@@ -277,21 +265,14 @@
       </w:r>
     </w:p>
     <w:p>
-      <w:pPr>
-        <w:rPr>
-          <w:rFonts w:hint="eastAsia"/>
-        </w:rPr>
-      </w:pPr>
       <w:r>
         <w:tab/>
-      </w:r>
-      <w:r>
         <w:t>"Testing %s\n" % pycurl.version</w:t>
       </w:r>
     </w:p>
     <w:p>
       <w:pPr>
-        <w:pStyle w:val="1"/>
+        <w:pStyle w:val="Heading1"/>
       </w:pPr>
       <w:r>
         <w:rPr>
@@ -308,7 +289,7 @@
     </w:p>
     <w:p>
       <w:pPr>
-        <w:pStyle w:val="2"/>
+        <w:pStyle w:val="Heading2"/>
       </w:pPr>
       <w:r>
         <w:rPr>
@@ -319,15 +300,12 @@
     </w:p>
     <w:p>
       <w:pPr>
-        <w:pStyle w:val="a3"/>
+        <w:pStyle w:val="ListParagraph1"/>
         <w:numPr>
           <w:ilvl w:val="0"/>
           <w:numId w:val="1"/>
         </w:numPr>
         <w:ind w:firstLineChars="0"/>
-        <w:rPr>
-          <w:rFonts w:hint="eastAsia"/>
-        </w:rPr>
       </w:pPr>
       <w:r>
         <w:t xml:space="preserve">   for I in range</w:t>
@@ -341,6 +319,7 @@
     </w:p>
     <w:p>
       <w:r>
+        <w:lastRenderedPageBreak/>
         <w:tab/>
       </w:r>
       <w:r>
@@ -355,16 +334,12 @@
     <w:p/>
     <w:p>
       <w:pPr>
-        <w:pStyle w:val="3"/>
-        <w:rPr>
-          <w:rFonts w:hint="eastAsia"/>
-        </w:rPr>
-      </w:pPr>
-      <w:r>
-        <w:rPr>
-          <w:rFonts w:hint="eastAsia"/>
-        </w:rPr>
-        <w:lastRenderedPageBreak/>
+        <w:pStyle w:val="Heading3"/>
+      </w:pPr>
+      <w:r>
+        <w:rPr>
+          <w:rFonts w:hint="eastAsia"/>
+        </w:rPr>
         <w:t>while</w:t>
       </w:r>
       <w:r>
@@ -376,7 +351,7 @@
     </w:p>
     <w:p>
       <w:pPr>
-        <w:pStyle w:val="1"/>
+        <w:pStyle w:val="Heading1"/>
       </w:pPr>
       <w:r>
         <w:rPr>
@@ -392,11 +367,6 @@
       </w:r>
     </w:p>
     <w:p>
-      <w:pPr>
-        <w:rPr>
-          <w:rFonts w:hint="eastAsia"/>
-        </w:rPr>
-      </w:pPr>
       <w:r>
         <w:rPr>
           <w:rFonts w:hint="eastAsia"/>
@@ -434,7 +404,7 @@
     <w:p/>
     <w:p>
       <w:pPr>
-        <w:pStyle w:val="1"/>
+        <w:pStyle w:val="Heading1"/>
       </w:pPr>
       <w:r>
         <w:rPr>
@@ -450,11 +420,6 @@
       </w:r>
     </w:p>
     <w:p>
-      <w:pPr>
-        <w:rPr>
-          <w:rFonts w:hint="eastAsia"/>
-        </w:rPr>
-      </w:pPr>
       <w:r>
         <w:tab/>
         <w:t xml:space="preserve">def </w:t>
@@ -492,7 +457,7 @@
     </w:p>
     <w:p>
       <w:pPr>
-        <w:pStyle w:val="1"/>
+        <w:pStyle w:val="Heading1"/>
       </w:pPr>
       <w:r>
         <w:rPr>
@@ -523,11 +488,6 @@
       </w:r>
     </w:p>
     <w:p>
-      <w:pPr>
-        <w:rPr>
-          <w:rFonts w:hint="eastAsia"/>
-        </w:rPr>
-      </w:pPr>
       <w:r>
         <w:tab/>
       </w:r>
@@ -544,13 +504,7 @@
         <w:t>=student(…)</w:t>
       </w:r>
     </w:p>
-    <w:p>
-      <w:pPr>
-        <w:rPr>
-          <w:rFonts w:hint="eastAsia"/>
-        </w:rPr>
-      </w:pPr>
-    </w:p>
+    <w:p/>
     <w:p>
       <w:r>
         <w:tab/>
@@ -558,12 +512,13 @@
     </w:p>
     <w:p>
       <w:pPr>
-        <w:pStyle w:val="1"/>
-      </w:pPr>
-      <w:r>
-        <w:rPr>
-          <w:rFonts w:hint="eastAsia"/>
-        </w:rPr>
+        <w:pStyle w:val="Heading1"/>
+      </w:pPr>
+      <w:r>
+        <w:rPr>
+          <w:rFonts w:hint="eastAsia"/>
+        </w:rPr>
+        <w:lastRenderedPageBreak/>
         <w:t>使用</w:t>
       </w:r>
       <w:r>
@@ -591,7 +546,10 @@
       </w:r>
       <w:r>
         <w:br/>
-        <w:t>Created on Dec 15, 2013</w:t>
+        <w:t xml:space="preserve">Created on Dec 15, </w:t>
+      </w:r>
+      <w:r>
+        <w:t>2013</w:t>
       </w:r>
       <w:r>
         <w:br/>
@@ -609,136 +567,141 @@
       </w:r>
       <w:r>
         <w:br/>
+        <w:t>import sys</w:t>
+      </w:r>
+      <w:r>
+        <w:br/>
+        <w:t>import pycurl</w:t>
+      </w:r>
+      <w:r>
+        <w:br/>
+        <w:t>import time</w:t>
+      </w:r>
+      <w:r>
+        <w:br/>
+      </w:r>
+      <w:r>
+        <w:br/>
+        <w:t>class Test:</w:t>
+      </w:r>
+      <w:r>
+        <w:br/>
+        <w:t>    def __init__(self):</w:t>
+      </w:r>
+      <w:r>
+        <w:br/>
+        <w:t>        self.contents = ''</w:t>
+      </w:r>
+      <w:r>
+        <w:br/>
+      </w:r>
+      <w:r>
+        <w:br/>
+        <w:t>    def body_callback(self, buf):</w:t>
+      </w:r>
+      <w:r>
+        <w:br/>
+        <w:t>        self.contents = self.contents + buf</w:t>
+      </w:r>
+      <w:r>
+        <w:br/>
+      </w:r>
+      <w:r>
+        <w:br/>
+        <w:t>sys.stderr.write("Testing %s\n" % pycurl.version)</w:t>
+      </w:r>
+      <w:r>
+        <w:br/>
+      </w:r>
+      <w:r>
+        <w:br/>
+      </w:r>
+      <w:r>
+        <w:t>start_time = time.time()</w:t>
+      </w:r>
+      <w:r>
+        <w:br/>
+      </w:r>
+      <w:r>
+        <w:br/>
+        <w:t>url = 'http://www.dianping.com/shanghai'</w:t>
+      </w:r>
+      <w:r>
+        <w:br/>
+        <w:t>t = Test()</w:t>
+      </w:r>
+      <w:r>
+        <w:br/>
+      </w:r>
+      <w:r>
+        <w:rPr>
+          <w:b/>
+        </w:rPr>
+        <w:t>c = pycurl.Curl()</w:t>
+      </w:r>
+      <w:r>
+        <w:rPr>
+          <w:b/>
+        </w:rPr>
+        <w:br/>
+        <w:t>c.setopt(c.URL, url)</w:t>
+      </w:r>
+      <w:r>
+        <w:rPr>
+          <w:b/>
+        </w:rPr>
+        <w:br/>
+        <w:t>c.setopt(c.WRITEFUNCTION, t.body_callback)</w:t>
+      </w:r>
+      <w:r>
+        <w:rPr>
+          <w:b/>
+        </w:rPr>
+        <w:br/>
+        <w:t>c.perform()</w:t>
+      </w:r>
+      <w:r>
+        <w:br/>
+        <w:t>end_time = time.time()</w:t>
+      </w:r>
+      <w:r>
+        <w:br/>
+        <w:t>duration = end_time - start_time</w:t>
+      </w:r>
+      <w:r>
+        <w:br/>
+        <w:t>print c.getinfo(pycurl.HTTP_</w:t>
+      </w:r>
+      <w:r>
+        <w:t>CODE), c.getinfo(pycurl.EFFECTIVE_URL)</w:t>
+      </w:r>
+      <w:r>
+        <w:br/>
+      </w:r>
+      <w:r>
+        <w:rPr>
+          <w:b/>
+        </w:rPr>
+        <w:t>c.close()</w:t>
+      </w:r>
+      <w:r>
+        <w:rPr>
+          <w:b/>
+        </w:rPr>
+        <w:br/>
+      </w:r>
+      <w:r>
+        <w:br/>
+        <w:t>print 'pycurl takes %s seconds to get %s ' % (duration, url)</w:t>
+      </w:r>
+      <w:r>
+        <w:br/>
+      </w:r>
+      <w:r>
+        <w:br/>
       </w:r>
       <w:r>
         <w:lastRenderedPageBreak/>
-        <w:t>import sys</w:t>
-      </w:r>
-      <w:r>
-        <w:br/>
-        <w:t>import pycurl</w:t>
-      </w:r>
-      <w:r>
-        <w:br/>
-        <w:t>import time</w:t>
-      </w:r>
-      <w:r>
-        <w:br/>
-      </w:r>
-      <w:r>
-        <w:br/>
-        <w:t>class Test:</w:t>
-      </w:r>
-      <w:r>
-        <w:br/>
-        <w:t>    def __init__(self):</w:t>
-      </w:r>
-      <w:r>
-        <w:br/>
-        <w:t>        self.contents = ''</w:t>
-      </w:r>
-      <w:r>
-        <w:br/>
-      </w:r>
-      <w:r>
-        <w:br/>
-        <w:t>    def body_callback(self, buf):</w:t>
-      </w:r>
-      <w:r>
-        <w:br/>
-        <w:t>        self.contents = self.contents + buf</w:t>
-      </w:r>
-      <w:r>
-        <w:br/>
-      </w:r>
-      <w:r>
-        <w:br/>
-        <w:t>sys.stderr.write("Testing %s\n" % pycurl.version)</w:t>
-      </w:r>
-      <w:r>
-        <w:br/>
-      </w:r>
-      <w:r>
-        <w:br/>
-        <w:t>start_time = time.time()</w:t>
-      </w:r>
-      <w:r>
-        <w:br/>
-      </w:r>
-      <w:r>
-        <w:br/>
-        <w:t>url = 'http://www.dianping.com/shanghai'</w:t>
-      </w:r>
-      <w:r>
-        <w:br/>
-        <w:t>t = Test()</w:t>
-      </w:r>
-      <w:r>
-        <w:br/>
-      </w:r>
-      <w:r>
-        <w:rPr>
-          <w:b/>
-        </w:rPr>
-        <w:t>c = pycurl.Curl()</w:t>
-      </w:r>
-      <w:r>
-        <w:rPr>
-          <w:b/>
-        </w:rPr>
-        <w:br/>
-        <w:t>c.setopt(c.URL, url)</w:t>
-      </w:r>
-      <w:r>
-        <w:rPr>
-          <w:b/>
-        </w:rPr>
-        <w:br/>
-        <w:t>c.setopt(c.WRITEFUNCTION, t.body_callback)</w:t>
-      </w:r>
-      <w:r>
-        <w:rPr>
-          <w:b/>
-        </w:rPr>
-        <w:br/>
-        <w:t>c.perform()</w:t>
-      </w:r>
-      <w:r>
-        <w:br/>
-        <w:t>end_time = time.time()</w:t>
-      </w:r>
-      <w:r>
-        <w:br/>
-        <w:t>duration = end_time - start_time</w:t>
-      </w:r>
-      <w:r>
-        <w:br/>
-        <w:t>print c.getinfo(pycurl.HTTP_CODE), c.getinfo(pycurl.EFFECTIVE_URL)</w:t>
-      </w:r>
-      <w:r>
-        <w:br/>
-      </w:r>
-      <w:r>
-        <w:rPr>
-          <w:b/>
-        </w:rPr>
-        <w:t>c.close()</w:t>
-      </w:r>
-      <w:r>
-        <w:rPr>
-          <w:b/>
-        </w:rPr>
-        <w:br/>
-      </w:r>
-      <w:r>
-        <w:br/>
-        <w:t>print 'pycurl takes %s seconds to get %s ' % (duration, url)</w:t>
-      </w:r>
-      <w:r>
-        <w:br/>
-      </w:r>
-      <w:r>
-        <w:br/>
         <w:t>print 'lenth of the content is %d' % len(t.contents)</w:t>
       </w:r>
       <w:r>
@@ -749,7 +712,7 @@
     <w:p/>
     <w:p>
       <w:pPr>
-        <w:pStyle w:val="1"/>
+        <w:pStyle w:val="Heading1"/>
       </w:pPr>
       <w:r>
         <w:rPr>
@@ -761,7 +724,36 @@
         <w:rPr>
           <w:rFonts w:hint="eastAsia"/>
         </w:rPr>
-        <w:t>中使用扩展包</w:t>
+        <w:t>中使用扩展包：手动安装和</w:t>
+      </w:r>
+      <w:r>
+        <w:rPr>
+          <w:rFonts w:hint="eastAsia"/>
+        </w:rPr>
+        <w:t>pip</w:t>
+      </w:r>
+      <w:r>
+        <w:rPr>
+          <w:rFonts w:hint="eastAsia"/>
+        </w:rPr>
+        <w:t>安装方法，</w:t>
+      </w:r>
+      <w:r>
+        <w:rPr>
+          <w:rFonts w:hint="eastAsia"/>
+        </w:rPr>
+        <w:t>pip</w:t>
+      </w:r>
+      <w:r>
+        <w:rPr>
+          <w:rFonts w:hint="eastAsia"/>
+        </w:rPr>
+        <w:t>必须使用手动安装</w:t>
+      </w:r>
+    </w:p>
+    <w:p>
+      <w:r>
+        <w:t>手动安装</w:t>
       </w:r>
       <w:r>
         <w:rPr>
@@ -770,53 +762,6 @@
         <w:t>：</w:t>
       </w:r>
       <w:r>
-        <w:rPr>
-          <w:rFonts w:hint="eastAsia"/>
-        </w:rPr>
-        <w:t>手动安装和</w:t>
-      </w:r>
-      <w:r>
-        <w:rPr>
-          <w:rFonts w:hint="eastAsia"/>
-        </w:rPr>
-        <w:t>pip</w:t>
-      </w:r>
-      <w:r>
-        <w:rPr>
-          <w:rFonts w:hint="eastAsia"/>
-        </w:rPr>
-        <w:t>安装方法</w:t>
-      </w:r>
-      <w:r>
-        <w:rPr>
-          <w:rFonts w:hint="eastAsia"/>
-        </w:rPr>
-        <w:t>，</w:t>
-      </w:r>
-      <w:r>
-        <w:rPr>
-          <w:rFonts w:hint="eastAsia"/>
-        </w:rPr>
-        <w:t>pip</w:t>
-      </w:r>
-      <w:r>
-        <w:rPr>
-          <w:rFonts w:hint="eastAsia"/>
-        </w:rPr>
-        <w:t>必须使用手动安装</w:t>
-      </w:r>
-    </w:p>
-    <w:p>
-      <w:r>
-        <w:t>手动安装</w:t>
-      </w:r>
-      <w:r>
-        <w:rPr>
-          <w:rFonts w:hint="eastAsia"/>
-        </w:rPr>
-        <w:t>：</w:t>
-      </w:r>
-      <w:r>
         <w:t>下载好包以后</w:t>
       </w:r>
       <w:r>
@@ -832,12 +777,15 @@
         <w:t>python</w:t>
       </w:r>
       <w:r>
-        <w:t xml:space="preserve"> setup.py install/uninstall</w:t>
-      </w:r>
-    </w:p>
-    <w:p>
-      <w:pPr>
-        <w:pStyle w:val="2"/>
+        <w:t xml:space="preserve"> setup.py ins</w:t>
+      </w:r>
+      <w:r>
+        <w:t>tall/uninstall</w:t>
+      </w:r>
+    </w:p>
+    <w:p>
+      <w:pPr>
+        <w:pStyle w:val="Heading2"/>
       </w:pPr>
       <w:r>
         <w:t>Do I need to install pip?</w:t>
@@ -845,15 +793,15 @@
     </w:p>
     <w:p>
       <w:pPr>
-        <w:pStyle w:val="a5"/>
+        <w:pStyle w:val="NormalWeb"/>
       </w:pPr>
       <w:r>
         <w:t xml:space="preserve">pip is already installed if you're using Python 2 &gt;=2.7.9 or Python 3 &gt;=3.4 downloaded from </w:t>
       </w:r>
-      <w:hyperlink r:id="rId5" w:history="1">
+      <w:hyperlink r:id="rId6" w:history="1">
         <w:r>
           <w:rPr>
-            <w:rStyle w:val="a4"/>
+            <w:rStyle w:val="Hyperlink"/>
           </w:rPr>
           <w:t>python.org</w:t>
         </w:r>
@@ -861,10 +809,10 @@
       <w:r>
         <w:t xml:space="preserve">, but you'll need to </w:t>
       </w:r>
-      <w:hyperlink r:id="rId6" w:anchor="upgrading-pip" w:history="1">
+      <w:hyperlink r:id="rId7" w:anchor="upgrading-pip" w:history="1">
         <w:r>
           <w:rPr>
-            <w:rStyle w:val="a4"/>
+            <w:rStyle w:val="Hyperlink"/>
           </w:rPr>
           <w:t>upgrade pip</w:t>
         </w:r>
@@ -876,7 +824,6 @@
     <w:p>
       <w:pPr>
         <w:rPr>
-          <w:rFonts w:hint="eastAsia"/>
           <w:b/>
           <w:sz w:val="24"/>
         </w:rPr>
@@ -887,7 +834,6 @@
           <w:b/>
           <w:sz w:val="24"/>
         </w:rPr>
-        <w:lastRenderedPageBreak/>
         <w:t>pip</w:t>
       </w:r>
       <w:r>
@@ -928,7 +874,79 @@
           <w:kern w:val="0"/>
           <w:szCs w:val="21"/>
         </w:rPr>
-        <w:t>python也有很多第三方类库，这也是其功能强大的原因，不管是专业的数学计算（可以与Matlab媲美），还是专业的图 像处理，抑或是复杂的文本计算，都有现成的第三方类库帮助我们实现了。这些类库基本上在https://pypi.python.org/pypi都可以 找到。</w:t>
+        <w:t>python</w:t>
+      </w:r>
+      <w:r>
+        <w:rPr>
+          <w:rFonts w:ascii="宋体" w:eastAsia="宋体" w:hAnsi="宋体" w:cs="宋体"/>
+          <w:kern w:val="0"/>
+          <w:szCs w:val="21"/>
+        </w:rPr>
+        <w:t>也有很多第三方类库，这也是其功能强大的原因，不管是专业的数学计算（可以与</w:t>
+      </w:r>
+      <w:r>
+        <w:rPr>
+          <w:rFonts w:ascii="宋体" w:eastAsia="宋体" w:hAnsi="宋体" w:cs="宋体"/>
+          <w:kern w:val="0"/>
+          <w:szCs w:val="21"/>
+        </w:rPr>
+        <w:t>Matlab</w:t>
+      </w:r>
+      <w:r>
+        <w:rPr>
+          <w:rFonts w:ascii="宋体" w:eastAsia="宋体" w:hAnsi="宋体" w:cs="宋体"/>
+          <w:kern w:val="0"/>
+          <w:szCs w:val="21"/>
+        </w:rPr>
+        <w:t>媲美），还是专业的图</w:t>
+      </w:r>
+      <w:r>
+        <w:rPr>
+          <w:rFonts w:ascii="宋体" w:eastAsia="宋体" w:hAnsi="宋体" w:cs="宋体"/>
+          <w:kern w:val="0"/>
+          <w:szCs w:val="21"/>
+        </w:rPr>
+        <w:t xml:space="preserve"> </w:t>
+      </w:r>
+      <w:r>
+        <w:rPr>
+          <w:rFonts w:ascii="宋体" w:eastAsia="宋体" w:hAnsi="宋体" w:cs="宋体"/>
+          <w:kern w:val="0"/>
+          <w:szCs w:val="21"/>
+        </w:rPr>
+        <w:t>像处理，抑或是复杂的文本计算，都有现成的第三方类库帮助我们实现了。这些类库基本上在</w:t>
+      </w:r>
+      <w:r>
+        <w:rPr>
+          <w:rFonts w:ascii="宋体" w:eastAsia="宋体" w:hAnsi="宋体" w:cs="宋体"/>
+          <w:kern w:val="0"/>
+          <w:szCs w:val="21"/>
+        </w:rPr>
+        <w:t>https://pypi.python.org/pypi</w:t>
+      </w:r>
+      <w:r>
+        <w:rPr>
+          <w:rFonts w:ascii="宋体" w:eastAsia="宋体" w:hAnsi="宋体" w:cs="宋体"/>
+          <w:kern w:val="0"/>
+          <w:szCs w:val="21"/>
+        </w:rPr>
+        <w:t>都可以</w:t>
+      </w:r>
+      <w:r>
+        <w:rPr>
+          <w:rFonts w:ascii="宋体" w:eastAsia="宋体" w:hAnsi="宋体" w:cs="宋体"/>
+          <w:kern w:val="0"/>
+          <w:szCs w:val="21"/>
+        </w:rPr>
+        <w:t xml:space="preserve"> </w:t>
+      </w:r>
+      <w:r>
+        <w:rPr>
+          <w:rFonts w:ascii="宋体" w:eastAsia="宋体" w:hAnsi="宋体" w:cs="宋体"/>
+          <w:kern w:val="0"/>
+          <w:szCs w:val="21"/>
+        </w:rPr>
+        <w:t>找到。</w:t>
       </w:r>
     </w:p>
     <w:p>
@@ -966,7 +984,239 @@
           <w:kern w:val="0"/>
           <w:szCs w:val="21"/>
         </w:rPr>
-        <w:t>然而怎么安装这些类库呢？对于Javaer来说，安装的概念就是把jar下载下来，然后复制到classpath中，或者使 用maven来管理依赖的第三方jar包。python的处理方式大概相同，只不过会将依赖的第三方lib包安装到固定的lib目录下面，这样每次运行使 用的时候就可以到这个lib包下面扫描到，只不过这个lib包是本地共用的，类似于Maven的本地库，只不过不需要每个project都拷贝一份。</w:t>
+        <w:t>然而怎么安装这些类库呢？对于</w:t>
+      </w:r>
+      <w:r>
+        <w:rPr>
+          <w:rFonts w:ascii="宋体" w:eastAsia="宋体" w:hAnsi="宋体" w:cs="宋体"/>
+          <w:kern w:val="0"/>
+          <w:szCs w:val="21"/>
+        </w:rPr>
+        <w:t>Javaer</w:t>
+      </w:r>
+      <w:r>
+        <w:rPr>
+          <w:rFonts w:ascii="宋体" w:eastAsia="宋体" w:hAnsi="宋体" w:cs="宋体"/>
+          <w:kern w:val="0"/>
+          <w:szCs w:val="21"/>
+        </w:rPr>
+        <w:t>来说，安装的概念就是把</w:t>
+      </w:r>
+      <w:r>
+        <w:rPr>
+          <w:rFonts w:ascii="宋体" w:eastAsia="宋体" w:hAnsi="宋体" w:cs="宋体"/>
+          <w:kern w:val="0"/>
+          <w:szCs w:val="21"/>
+        </w:rPr>
+        <w:t>jar</w:t>
+      </w:r>
+      <w:r>
+        <w:rPr>
+          <w:rFonts w:ascii="宋体" w:eastAsia="宋体" w:hAnsi="宋体" w:cs="宋体"/>
+          <w:kern w:val="0"/>
+          <w:szCs w:val="21"/>
+        </w:rPr>
+        <w:t>下载下来，然后复制到</w:t>
+      </w:r>
+      <w:r>
+        <w:rPr>
+          <w:rFonts w:ascii="宋体" w:eastAsia="宋体" w:hAnsi="宋体" w:cs="宋体"/>
+          <w:kern w:val="0"/>
+          <w:szCs w:val="21"/>
+        </w:rPr>
+        <w:t>classpath</w:t>
+      </w:r>
+      <w:r>
+        <w:rPr>
+          <w:rFonts w:ascii="宋体" w:eastAsia="宋体" w:hAnsi="宋体" w:cs="宋体"/>
+          <w:kern w:val="0"/>
+          <w:szCs w:val="21"/>
+        </w:rPr>
+        <w:t>中，或者使</w:t>
+      </w:r>
+      <w:r>
+        <w:rPr>
+          <w:rFonts w:ascii="宋体" w:eastAsia="宋体" w:hAnsi="宋体" w:cs="宋体"/>
+          <w:kern w:val="0"/>
+          <w:szCs w:val="21"/>
+        </w:rPr>
+        <w:t xml:space="preserve"> </w:t>
+      </w:r>
+      <w:r>
+        <w:rPr>
+          <w:rFonts w:ascii="宋体" w:eastAsia="宋体" w:hAnsi="宋体" w:cs="宋体"/>
+          <w:kern w:val="0"/>
+          <w:szCs w:val="21"/>
+        </w:rPr>
+        <w:t>用</w:t>
+      </w:r>
+      <w:r>
+        <w:rPr>
+          <w:rFonts w:ascii="宋体" w:eastAsia="宋体" w:hAnsi="宋体" w:cs="宋体"/>
+          <w:kern w:val="0"/>
+          <w:szCs w:val="21"/>
+        </w:rPr>
+        <w:t>maven</w:t>
+      </w:r>
+      <w:r>
+        <w:rPr>
+          <w:rFonts w:ascii="宋体" w:eastAsia="宋体" w:hAnsi="宋体" w:cs="宋体"/>
+          <w:kern w:val="0"/>
+          <w:szCs w:val="21"/>
+        </w:rPr>
+        <w:t>来管理依</w:t>
+      </w:r>
+      <w:r>
+        <w:rPr>
+          <w:rFonts w:ascii="宋体" w:eastAsia="宋体" w:hAnsi="宋体" w:cs="宋体"/>
+          <w:kern w:val="0"/>
+          <w:szCs w:val="21"/>
+        </w:rPr>
+        <w:t>赖的第三方</w:t>
+      </w:r>
+      <w:r>
+        <w:rPr>
+          <w:rFonts w:ascii="宋体" w:eastAsia="宋体" w:hAnsi="宋体" w:cs="宋体"/>
+          <w:kern w:val="0"/>
+          <w:szCs w:val="21"/>
+        </w:rPr>
+        <w:t>jar</w:t>
+      </w:r>
+      <w:r>
+        <w:rPr>
+          <w:rFonts w:ascii="宋体" w:eastAsia="宋体" w:hAnsi="宋体" w:cs="宋体"/>
+          <w:kern w:val="0"/>
+          <w:szCs w:val="21"/>
+        </w:rPr>
+        <w:t>包。</w:t>
+      </w:r>
+      <w:r>
+        <w:rPr>
+          <w:rFonts w:ascii="宋体" w:eastAsia="宋体" w:hAnsi="宋体" w:cs="宋体"/>
+          <w:kern w:val="0"/>
+          <w:szCs w:val="21"/>
+        </w:rPr>
+        <w:t>python</w:t>
+      </w:r>
+      <w:r>
+        <w:rPr>
+          <w:rFonts w:ascii="宋体" w:eastAsia="宋体" w:hAnsi="宋体" w:cs="宋体"/>
+          <w:kern w:val="0"/>
+          <w:szCs w:val="21"/>
+        </w:rPr>
+        <w:t>的处理方式大概相同，只不过会将依赖的第三方</w:t>
+      </w:r>
+      <w:r>
+        <w:rPr>
+          <w:rFonts w:ascii="宋体" w:eastAsia="宋体" w:hAnsi="宋体" w:cs="宋体"/>
+          <w:kern w:val="0"/>
+          <w:szCs w:val="21"/>
+        </w:rPr>
+        <w:t>lib</w:t>
+      </w:r>
+      <w:r>
+        <w:rPr>
+          <w:rFonts w:ascii="宋体" w:eastAsia="宋体" w:hAnsi="宋体" w:cs="宋体"/>
+          <w:kern w:val="0"/>
+          <w:szCs w:val="21"/>
+        </w:rPr>
+        <w:t>包安装到固定的</w:t>
+      </w:r>
+      <w:r>
+        <w:rPr>
+          <w:rFonts w:ascii="宋体" w:eastAsia="宋体" w:hAnsi="宋体" w:cs="宋体"/>
+          <w:kern w:val="0"/>
+          <w:szCs w:val="21"/>
+        </w:rPr>
+        <w:t>lib</w:t>
+      </w:r>
+      <w:r>
+        <w:rPr>
+          <w:rFonts w:ascii="宋体" w:eastAsia="宋体" w:hAnsi="宋体" w:cs="宋体"/>
+          <w:kern w:val="0"/>
+          <w:szCs w:val="21"/>
+        </w:rPr>
+        <w:t>目录下面，这样每次运行使</w:t>
+      </w:r>
+      <w:r>
+        <w:rPr>
+          <w:rFonts w:ascii="宋体" w:eastAsia="宋体" w:hAnsi="宋体" w:cs="宋体"/>
+          <w:kern w:val="0"/>
+          <w:szCs w:val="21"/>
+        </w:rPr>
+        <w:t xml:space="preserve"> </w:t>
+      </w:r>
+      <w:r>
+        <w:rPr>
+          <w:rFonts w:ascii="宋体" w:eastAsia="宋体" w:hAnsi="宋体" w:cs="宋体"/>
+          <w:kern w:val="0"/>
+          <w:szCs w:val="21"/>
+        </w:rPr>
+        <w:t>用的时候就可以到这个</w:t>
+      </w:r>
+      <w:r>
+        <w:rPr>
+          <w:rFonts w:ascii="宋体" w:eastAsia="宋体" w:hAnsi="宋体" w:cs="宋体"/>
+          <w:kern w:val="0"/>
+          <w:szCs w:val="21"/>
+        </w:rPr>
+        <w:t>lib</w:t>
+      </w:r>
+      <w:r>
+        <w:rPr>
+          <w:rFonts w:ascii="宋体" w:eastAsia="宋体" w:hAnsi="宋体" w:cs="宋体"/>
+          <w:kern w:val="0"/>
+          <w:szCs w:val="21"/>
+        </w:rPr>
+        <w:t>包下面扫描到，只不过这个</w:t>
+      </w:r>
+      <w:r>
+        <w:rPr>
+          <w:rFonts w:ascii="宋体" w:eastAsia="宋体" w:hAnsi="宋体" w:cs="宋体"/>
+          <w:kern w:val="0"/>
+          <w:szCs w:val="21"/>
+        </w:rPr>
+        <w:t>lib</w:t>
+      </w:r>
+      <w:r>
+        <w:rPr>
+          <w:rFonts w:ascii="宋体" w:eastAsia="宋体" w:hAnsi="宋体" w:cs="宋体"/>
+          <w:kern w:val="0"/>
+          <w:szCs w:val="21"/>
+        </w:rPr>
+        <w:t>包是本地共用的，类似于</w:t>
+      </w:r>
+      <w:r>
+        <w:rPr>
+          <w:rFonts w:ascii="宋体" w:eastAsia="宋体" w:hAnsi="宋体" w:cs="宋体"/>
+          <w:kern w:val="0"/>
+          <w:szCs w:val="21"/>
+        </w:rPr>
+        <w:t>Maven</w:t>
+      </w:r>
+      <w:r>
+        <w:rPr>
+          <w:rFonts w:ascii="宋体" w:eastAsia="宋体" w:hAnsi="宋体" w:cs="宋体"/>
+          <w:kern w:val="0"/>
+          <w:szCs w:val="21"/>
+        </w:rPr>
+        <w:t>的本地库，只不过不需要每个</w:t>
+      </w:r>
+      <w:r>
+        <w:rPr>
+          <w:rFonts w:ascii="宋体" w:eastAsia="宋体" w:hAnsi="宋体" w:cs="宋体"/>
+          <w:kern w:val="0"/>
+          <w:szCs w:val="21"/>
+        </w:rPr>
+        <w:t>project</w:t>
+      </w:r>
+      <w:r>
+        <w:rPr>
+          <w:rFonts w:ascii="宋体" w:eastAsia="宋体" w:hAnsi="宋体" w:cs="宋体"/>
+          <w:kern w:val="0"/>
+          <w:szCs w:val="21"/>
+        </w:rPr>
+        <w:t>都拷贝一份。</w:t>
       </w:r>
     </w:p>
     <w:p>
@@ -1004,9 +1254,233 @@
           <w:kern w:val="0"/>
           <w:szCs w:val="21"/>
         </w:rPr>
-        <w:t>python提供的安装方式包括easy install和pip，easy install属于比较早的安装方式，是setuptools中的一部分， 所以想使用easy install就要安装setuptools。不过还是推荐使用pip来进行安装，从3.x开始不支持setuptools了。pip是 distribute的一部分。pip的全程是。其安装方法为下载</w:t>
-      </w:r>
-      <w:hyperlink r:id="rId7" w:history="1">
+        <w:t>python</w:t>
+      </w:r>
+      <w:r>
+        <w:rPr>
+          <w:rFonts w:ascii="宋体" w:eastAsia="宋体" w:hAnsi="宋体" w:cs="宋体"/>
+          <w:kern w:val="0"/>
+          <w:szCs w:val="21"/>
+        </w:rPr>
+        <w:t>提供的安装方式包括</w:t>
+      </w:r>
+      <w:r>
+        <w:rPr>
+          <w:rFonts w:ascii="宋体" w:eastAsia="宋体" w:hAnsi="宋体" w:cs="宋体"/>
+          <w:kern w:val="0"/>
+          <w:szCs w:val="21"/>
+        </w:rPr>
+        <w:t>easy install</w:t>
+      </w:r>
+      <w:r>
+        <w:rPr>
+          <w:rFonts w:ascii="宋体" w:eastAsia="宋体" w:hAnsi="宋体" w:cs="宋体"/>
+          <w:kern w:val="0"/>
+          <w:szCs w:val="21"/>
+        </w:rPr>
+        <w:t>和</w:t>
+      </w:r>
+      <w:r>
+        <w:rPr>
+          <w:rFonts w:ascii="宋体" w:eastAsia="宋体" w:hAnsi="宋体" w:cs="宋体"/>
+          <w:kern w:val="0"/>
+          <w:szCs w:val="21"/>
+        </w:rPr>
+        <w:t>pip</w:t>
+      </w:r>
+      <w:r>
+        <w:rPr>
+          <w:rFonts w:ascii="宋体" w:eastAsia="宋体" w:hAnsi="宋体" w:cs="宋体"/>
+          <w:kern w:val="0"/>
+          <w:szCs w:val="21"/>
+        </w:rPr>
+        <w:t>，</w:t>
+      </w:r>
+      <w:r>
+        <w:rPr>
+          <w:rFonts w:ascii="宋体" w:eastAsia="宋体" w:hAnsi="宋体" w:cs="宋体"/>
+          <w:kern w:val="0"/>
+          <w:szCs w:val="21"/>
+        </w:rPr>
+        <w:t>easy install</w:t>
+      </w:r>
+      <w:r>
+        <w:rPr>
+          <w:rFonts w:ascii="宋体" w:eastAsia="宋体" w:hAnsi="宋体" w:cs="宋体"/>
+          <w:kern w:val="0"/>
+          <w:szCs w:val="21"/>
+        </w:rPr>
+        <w:t>属于比较早的安装方式，是</w:t>
+      </w:r>
+      <w:r>
+        <w:rPr>
+          <w:rFonts w:ascii="宋体" w:eastAsia="宋体" w:hAnsi="宋体" w:cs="宋体"/>
+          <w:kern w:val="0"/>
+          <w:szCs w:val="21"/>
+        </w:rPr>
+        <w:t>setuptools</w:t>
+      </w:r>
+      <w:r>
+        <w:rPr>
+          <w:rFonts w:ascii="宋体" w:eastAsia="宋体" w:hAnsi="宋体" w:cs="宋体"/>
+          <w:kern w:val="0"/>
+          <w:szCs w:val="21"/>
+        </w:rPr>
+        <w:t>中的一部分，</w:t>
+      </w:r>
+      <w:r>
+        <w:rPr>
+          <w:rFonts w:ascii="宋体" w:eastAsia="宋体" w:hAnsi="宋体" w:cs="宋体"/>
+          <w:kern w:val="0"/>
+          <w:szCs w:val="21"/>
+        </w:rPr>
+        <w:t xml:space="preserve"> </w:t>
+      </w:r>
+      <w:r>
+        <w:rPr>
+          <w:rFonts w:ascii="宋体" w:eastAsia="宋体" w:hAnsi="宋体" w:cs="宋体"/>
+          <w:kern w:val="0"/>
+          <w:szCs w:val="21"/>
+        </w:rPr>
+        <w:t>所以想使用</w:t>
+      </w:r>
+      <w:r>
+        <w:rPr>
+          <w:rFonts w:ascii="宋体" w:eastAsia="宋体" w:hAnsi="宋体" w:cs="宋体"/>
+          <w:kern w:val="0"/>
+          <w:szCs w:val="21"/>
+        </w:rPr>
+        <w:t>easy install</w:t>
+      </w:r>
+      <w:r>
+        <w:rPr>
+          <w:rFonts w:ascii="宋体" w:eastAsia="宋体" w:hAnsi="宋体" w:cs="宋体"/>
+          <w:kern w:val="0"/>
+          <w:szCs w:val="21"/>
+        </w:rPr>
+        <w:t>就要安装</w:t>
+      </w:r>
+      <w:r>
+        <w:rPr>
+          <w:rFonts w:ascii="宋体" w:eastAsia="宋体" w:hAnsi="宋体" w:cs="宋体"/>
+          <w:kern w:val="0"/>
+          <w:szCs w:val="21"/>
+        </w:rPr>
+        <w:t>setuptools</w:t>
+      </w:r>
+      <w:r>
+        <w:rPr>
+          <w:rFonts w:ascii="宋体" w:eastAsia="宋体" w:hAnsi="宋体" w:cs="宋体"/>
+          <w:kern w:val="0"/>
+          <w:szCs w:val="21"/>
+        </w:rPr>
+        <w:t>。不过还是推荐使用</w:t>
+      </w:r>
+      <w:r>
+        <w:rPr>
+          <w:rFonts w:ascii="宋体" w:eastAsia="宋体" w:hAnsi="宋体" w:cs="宋体"/>
+          <w:kern w:val="0"/>
+          <w:szCs w:val="21"/>
+        </w:rPr>
+        <w:t>pip</w:t>
+      </w:r>
+      <w:r>
+        <w:rPr>
+          <w:rFonts w:ascii="宋体" w:eastAsia="宋体" w:hAnsi="宋体" w:cs="宋体"/>
+          <w:kern w:val="0"/>
+          <w:szCs w:val="21"/>
+        </w:rPr>
+        <w:t>来进行安</w:t>
+      </w:r>
+      <w:r>
+        <w:rPr>
+          <w:rFonts w:ascii="宋体" w:eastAsia="宋体" w:hAnsi="宋体" w:cs="宋体"/>
+          <w:kern w:val="0"/>
+          <w:szCs w:val="21"/>
+        </w:rPr>
+        <w:t>装，从</w:t>
+      </w:r>
+      <w:r>
+        <w:rPr>
+          <w:rFonts w:ascii="宋体" w:eastAsia="宋体" w:hAnsi="宋体" w:cs="宋体"/>
+          <w:kern w:val="0"/>
+          <w:szCs w:val="21"/>
+        </w:rPr>
+        <w:t>3.x</w:t>
+      </w:r>
+      <w:r>
+        <w:rPr>
+          <w:rFonts w:ascii="宋体" w:eastAsia="宋体" w:hAnsi="宋体" w:cs="宋体"/>
+          <w:kern w:val="0"/>
+          <w:szCs w:val="21"/>
+        </w:rPr>
+        <w:t>开始不支持</w:t>
+      </w:r>
+      <w:r>
+        <w:rPr>
+          <w:rFonts w:ascii="宋体" w:eastAsia="宋体" w:hAnsi="宋体" w:cs="宋体"/>
+          <w:kern w:val="0"/>
+          <w:szCs w:val="21"/>
+        </w:rPr>
+        <w:t>setuptools</w:t>
+      </w:r>
+      <w:r>
+        <w:rPr>
+          <w:rFonts w:ascii="宋体" w:eastAsia="宋体" w:hAnsi="宋体" w:cs="宋体"/>
+          <w:kern w:val="0"/>
+          <w:szCs w:val="21"/>
+        </w:rPr>
+        <w:t>了。</w:t>
+      </w:r>
+      <w:r>
+        <w:rPr>
+          <w:rFonts w:ascii="宋体" w:eastAsia="宋体" w:hAnsi="宋体" w:cs="宋体"/>
+          <w:kern w:val="0"/>
+          <w:szCs w:val="21"/>
+        </w:rPr>
+        <w:t>pip</w:t>
+      </w:r>
+      <w:r>
+        <w:rPr>
+          <w:rFonts w:ascii="宋体" w:eastAsia="宋体" w:hAnsi="宋体" w:cs="宋体"/>
+          <w:kern w:val="0"/>
+          <w:szCs w:val="21"/>
+        </w:rPr>
+        <w:t>是</w:t>
+      </w:r>
+      <w:r>
+        <w:rPr>
+          <w:rFonts w:ascii="宋体" w:eastAsia="宋体" w:hAnsi="宋体" w:cs="宋体"/>
+          <w:kern w:val="0"/>
+          <w:szCs w:val="21"/>
+        </w:rPr>
+        <w:t xml:space="preserve"> distribute</w:t>
+      </w:r>
+      <w:r>
+        <w:rPr>
+          <w:rFonts w:ascii="宋体" w:eastAsia="宋体" w:hAnsi="宋体" w:cs="宋体"/>
+          <w:kern w:val="0"/>
+          <w:szCs w:val="21"/>
+        </w:rPr>
+        <w:t>的一部分。</w:t>
+      </w:r>
+      <w:r>
+        <w:rPr>
+          <w:rFonts w:ascii="宋体" w:eastAsia="宋体" w:hAnsi="宋体" w:cs="宋体"/>
+          <w:kern w:val="0"/>
+          <w:szCs w:val="21"/>
+        </w:rPr>
+        <w:t>pip</w:t>
+      </w:r>
+      <w:r>
+        <w:rPr>
+          <w:rFonts w:ascii="宋体" w:eastAsia="宋体" w:hAnsi="宋体" w:cs="宋体"/>
+          <w:kern w:val="0"/>
+          <w:szCs w:val="21"/>
+        </w:rPr>
+        <w:t>的全程是。其安装方法为下载</w:t>
+      </w:r>
+      <w:hyperlink r:id="rId8" w:history="1">
         <w:r>
           <w:rPr>
             <w:rFonts w:ascii="宋体" w:eastAsia="宋体" w:hAnsi="宋体" w:cs="宋体"/>
@@ -1024,7 +1498,79 @@
           <w:kern w:val="0"/>
           <w:szCs w:val="21"/>
         </w:rPr>
-        <w:t> ，下载后执行get-pip.py即可。pip默认的是先从pypi（python package index）中安装。</w:t>
+        <w:t> </w:t>
+      </w:r>
+      <w:r>
+        <w:rPr>
+          <w:rFonts w:ascii="宋体" w:eastAsia="宋体" w:hAnsi="宋体" w:cs="宋体"/>
+          <w:kern w:val="0"/>
+          <w:szCs w:val="21"/>
+        </w:rPr>
+        <w:t>，下载后执行</w:t>
+      </w:r>
+      <w:r>
+        <w:rPr>
+          <w:rFonts w:ascii="宋体" w:eastAsia="宋体" w:hAnsi="宋体" w:cs="宋体"/>
+          <w:kern w:val="0"/>
+          <w:szCs w:val="21"/>
+        </w:rPr>
+        <w:t>get-pip.py</w:t>
+      </w:r>
+      <w:r>
+        <w:rPr>
+          <w:rFonts w:ascii="宋体" w:eastAsia="宋体" w:hAnsi="宋体" w:cs="宋体"/>
+          <w:kern w:val="0"/>
+          <w:szCs w:val="21"/>
+        </w:rPr>
+        <w:t>即可。</w:t>
+      </w:r>
+      <w:r>
+        <w:rPr>
+          <w:rFonts w:ascii="宋体" w:eastAsia="宋体" w:hAnsi="宋体" w:cs="宋体"/>
+          <w:kern w:val="0"/>
+          <w:szCs w:val="21"/>
+        </w:rPr>
+        <w:t>pip</w:t>
+      </w:r>
+      <w:r>
+        <w:rPr>
+          <w:rFonts w:ascii="宋体" w:eastAsia="宋体" w:hAnsi="宋体" w:cs="宋体"/>
+          <w:kern w:val="0"/>
+          <w:szCs w:val="21"/>
+        </w:rPr>
+        <w:t>默认的是先从</w:t>
+      </w:r>
+      <w:r>
+        <w:rPr>
+          <w:rFonts w:ascii="宋体" w:eastAsia="宋体" w:hAnsi="宋体" w:cs="宋体"/>
+          <w:kern w:val="0"/>
+          <w:szCs w:val="21"/>
+        </w:rPr>
+        <w:t>pypi</w:t>
+      </w:r>
+      <w:r>
+        <w:rPr>
+          <w:rFonts w:ascii="宋体" w:eastAsia="宋体" w:hAnsi="宋体" w:cs="宋体"/>
+          <w:kern w:val="0"/>
+          <w:szCs w:val="21"/>
+        </w:rPr>
+        <w:t>（</w:t>
+      </w:r>
+      <w:r>
+        <w:rPr>
+          <w:rFonts w:ascii="宋体" w:eastAsia="宋体" w:hAnsi="宋体" w:cs="宋体"/>
+          <w:kern w:val="0"/>
+          <w:szCs w:val="21"/>
+        </w:rPr>
+        <w:t>python package index</w:t>
+      </w:r>
+      <w:r>
+        <w:rPr>
+          <w:rFonts w:ascii="宋体" w:eastAsia="宋体" w:hAnsi="宋体" w:cs="宋体"/>
+          <w:kern w:val="0"/>
+          <w:szCs w:val="21"/>
+        </w:rPr>
+        <w:t>）中安装。</w:t>
       </w:r>
     </w:p>
     <w:p>
@@ -1062,7 +1608,23 @@
           <w:kern w:val="0"/>
           <w:szCs w:val="21"/>
         </w:rPr>
-        <w:t>常用的pip命令方式有：</w:t>
+        <w:t>常用的</w:t>
+      </w:r>
+      <w:r>
+        <w:rPr>
+          <w:rFonts w:ascii="宋体" w:eastAsia="宋体" w:hAnsi="宋体" w:cs="宋体"/>
+          <w:kern w:val="0"/>
+          <w:szCs w:val="21"/>
+        </w:rPr>
+        <w:t>pip</w:t>
+      </w:r>
+      <w:r>
+        <w:rPr>
+          <w:rFonts w:ascii="宋体" w:eastAsia="宋体" w:hAnsi="宋体" w:cs="宋体"/>
+          <w:kern w:val="0"/>
+          <w:szCs w:val="21"/>
+        </w:rPr>
+        <w:t>命令方式有：</w:t>
       </w:r>
     </w:p>
     <w:p>
@@ -1083,7 +1645,17 @@
           <w:kern w:val="0"/>
           <w:szCs w:val="21"/>
         </w:rPr>
-        <w:t>安装：pip install  packageName</w:t>
+        <w:lastRenderedPageBreak/>
+        <w:t>安装：</w:t>
+      </w:r>
+      <w:r>
+        <w:rPr>
+          <w:rFonts w:ascii="宋体" w:eastAsia="宋体" w:hAnsi="宋体" w:cs="宋体"/>
+          <w:b/>
+          <w:kern w:val="0"/>
+          <w:szCs w:val="21"/>
+        </w:rPr>
+        <w:t>pip install  packageName</w:t>
       </w:r>
     </w:p>
     <w:p>
@@ -1102,7 +1674,15 @@
           <w:kern w:val="0"/>
           <w:szCs w:val="21"/>
         </w:rPr>
-        <w:t>卸载：pip uninstall packageName</w:t>
+        <w:t>卸载：</w:t>
+      </w:r>
+      <w:r>
+        <w:rPr>
+          <w:rFonts w:ascii="宋体" w:eastAsia="宋体" w:hAnsi="宋体" w:cs="宋体"/>
+          <w:kern w:val="0"/>
+          <w:szCs w:val="21"/>
+        </w:rPr>
+        <w:t>pip uninstall packageName</w:t>
       </w:r>
     </w:p>
     <w:p>
@@ -1121,7 +1701,31 @@
           <w:kern w:val="0"/>
           <w:szCs w:val="21"/>
         </w:rPr>
-        <w:t>其他的请参阅官方doc：http://www.pip-installer.org/en/latest/</w:t>
+        <w:t>其他的请参阅官方</w:t>
+      </w:r>
+      <w:r>
+        <w:rPr>
+          <w:rFonts w:ascii="宋体" w:eastAsia="宋体" w:hAnsi="宋体" w:cs="宋体"/>
+          <w:kern w:val="0"/>
+          <w:szCs w:val="21"/>
+        </w:rPr>
+        <w:t>doc</w:t>
+      </w:r>
+      <w:r>
+        <w:rPr>
+          <w:rFonts w:ascii="宋体" w:eastAsia="宋体" w:hAnsi="宋体" w:cs="宋体"/>
+          <w:kern w:val="0"/>
+          <w:szCs w:val="21"/>
+        </w:rPr>
+        <w:t>：</w:t>
+      </w:r>
+      <w:r>
+        <w:rPr>
+          <w:rFonts w:ascii="宋体" w:eastAsia="宋体" w:hAnsi="宋体" w:cs="宋体"/>
+          <w:kern w:val="0"/>
+          <w:szCs w:val="21"/>
+        </w:rPr>
+        <w:t>http://www.pip-installer.org/en/latest/</w:t>
       </w:r>
     </w:p>
     <w:p>
@@ -1133,7 +1737,7 @@
     </w:p>
     <w:p>
       <w:pPr>
-        <w:pStyle w:val="1"/>
+        <w:pStyle w:val="Heading1"/>
       </w:pPr>
       <w:r>
         <w:rPr>
@@ -1238,7 +1842,7 @@
     </w:p>
     <w:p>
       <w:pPr>
-        <w:pStyle w:val="a5"/>
+        <w:pStyle w:val="NormalWeb"/>
       </w:pPr>
       <w:r>
         <w:t>有时候我们只需要用到模块中的某个函数，只需要引入该函数即可，此时可以通过语句</w:t>
@@ -1246,7 +1850,7 @@
     </w:p>
     <w:p>
       <w:pPr>
-        <w:pStyle w:val="a5"/>
+        <w:pStyle w:val="NormalWeb"/>
         <w:ind w:firstLine="480"/>
         <w:rPr>
           <w:color w:val="0000FF"/>
@@ -1256,12 +1860,54 @@
         <w:rPr>
           <w:color w:val="0000FF"/>
         </w:rPr>
-        <w:t>from 模块名 import 函数名1,函数名2....</w:t>
-      </w:r>
-    </w:p>
-    <w:p>
-      <w:pPr>
-        <w:pStyle w:val="1"/>
+        <w:t xml:space="preserve">from </w:t>
+      </w:r>
+      <w:r>
+        <w:rPr>
+          <w:color w:val="0000FF"/>
+        </w:rPr>
+        <w:t>模块名</w:t>
+      </w:r>
+      <w:r>
+        <w:rPr>
+          <w:color w:val="0000FF"/>
+        </w:rPr>
+        <w:t xml:space="preserve"> </w:t>
+      </w:r>
+      <w:r>
+        <w:rPr>
+          <w:color w:val="0000FF"/>
+        </w:rPr>
+        <w:t xml:space="preserve">import </w:t>
+      </w:r>
+      <w:r>
+        <w:rPr>
+          <w:color w:val="0000FF"/>
+        </w:rPr>
+        <w:t>函数名</w:t>
+      </w:r>
+      <w:r>
+        <w:rPr>
+          <w:color w:val="0000FF"/>
+        </w:rPr>
+        <w:t>1,</w:t>
+      </w:r>
+      <w:r>
+        <w:rPr>
+          <w:color w:val="0000FF"/>
+        </w:rPr>
+        <w:t>函数名</w:t>
+      </w:r>
+      <w:r>
+        <w:rPr>
+          <w:color w:val="0000FF"/>
+        </w:rPr>
+        <w:t>2....</w:t>
+      </w:r>
+    </w:p>
+    <w:p>
+      <w:pPr>
+        <w:pStyle w:val="Heading1"/>
       </w:pPr>
       <w:r>
         <w:rPr>
@@ -1285,286 +1931,488 @@
         <w:rPr>
           <w:rFonts w:hint="eastAsia"/>
         </w:rPr>
+        <w:t>函数，</w:t>
+      </w:r>
+      <w:r>
+        <w:rPr>
+          <w:rFonts w:hint="eastAsia"/>
+        </w:rPr>
+        <w:t>dir</w:t>
+      </w:r>
+      <w:r>
+        <w:rPr>
+          <w:rFonts w:hint="eastAsia"/>
+        </w:rPr>
+        <w:t>函数，</w:t>
+      </w:r>
+      <w:r>
+        <w:rPr>
+          <w:rFonts w:hint="eastAsia"/>
+        </w:rPr>
+        <w:t>doc</w:t>
+      </w:r>
+      <w:r>
+        <w:rPr>
+          <w:rFonts w:hint="eastAsia"/>
+        </w:rPr>
         <w:t>函数</w:t>
       </w:r>
-      <w:r>
-        <w:rPr>
-          <w:rFonts w:hint="eastAsia"/>
-        </w:rPr>
-        <w:t>，</w:t>
-      </w:r>
-      <w:r>
-        <w:rPr>
-          <w:rFonts w:hint="eastAsia"/>
+    </w:p>
+    <w:p>
+      <w:pPr>
+        <w:pStyle w:val="NormalWeb"/>
+        <w:rPr>
+          <w:rFonts w:ascii="Times New Roman" w:hAnsi="Times New Roman" w:cs="Times New Roman"/>
+        </w:rPr>
+      </w:pPr>
+      <w:r>
+        <w:rPr>
+          <w:rFonts w:ascii="Times New Roman" w:hAnsi="Times New Roman" w:cs="Times New Roman"/>
+        </w:rPr>
+        <w:t>查看所有的关键字：</w:t>
+      </w:r>
+      <w:r>
+        <w:rPr>
+          <w:rFonts w:ascii="Times New Roman" w:hAnsi="Times New Roman" w:cs="Times New Roman"/>
+        </w:rPr>
+        <w:t>help("keywords")</w:t>
+      </w:r>
+    </w:p>
+    <w:p>
+      <w:pPr>
+        <w:pStyle w:val="NormalWeb"/>
+        <w:rPr>
+          <w:rFonts w:ascii="Times New Roman" w:hAnsi="Times New Roman" w:cs="Times New Roman"/>
+        </w:rPr>
+      </w:pPr>
+      <w:r>
+        <w:rPr>
+          <w:rFonts w:ascii="Times New Roman" w:hAnsi="Times New Roman" w:cs="Times New Roman"/>
+        </w:rPr>
+        <w:br/>
+      </w:r>
+      <w:r>
+        <w:rPr>
+          <w:rFonts w:ascii="Times New Roman" w:hAnsi="Times New Roman" w:cs="Times New Roman"/>
+        </w:rPr>
+        <w:t>查看所有的</w:t>
+      </w:r>
+      <w:r>
+        <w:rPr>
+          <w:rFonts w:ascii="Times New Roman" w:hAnsi="Times New Roman" w:cs="Times New Roman"/>
+        </w:rPr>
+        <w:t>modules</w:t>
+      </w:r>
+      <w:r>
+        <w:rPr>
+          <w:rFonts w:ascii="Times New Roman" w:hAnsi="Times New Roman" w:cs="Times New Roman"/>
+        </w:rPr>
+        <w:t>：</w:t>
+      </w:r>
+      <w:r>
+        <w:rPr>
+          <w:rFonts w:ascii="Times New Roman" w:hAnsi="Times New Roman" w:cs="Times New Roman"/>
+        </w:rPr>
+        <w:t>help("modules")</w:t>
+      </w:r>
+    </w:p>
+    <w:p>
+      <w:pPr>
+        <w:pStyle w:val="NormalWeb"/>
+        <w:rPr>
+          <w:rFonts w:ascii="Times New Roman" w:hAnsi="Times New Roman" w:cs="Times New Roman"/>
+        </w:rPr>
+      </w:pPr>
+      <w:r>
+        <w:rPr>
+          <w:rFonts w:ascii="Times New Roman" w:hAnsi="Times New Roman" w:cs="Times New Roman"/>
+        </w:rPr>
+        <w:br/>
+      </w:r>
+      <w:r>
+        <w:rPr>
+          <w:rFonts w:ascii="Times New Roman" w:hAnsi="Times New Roman" w:cs="Times New Roman"/>
+        </w:rPr>
+        <w:t>单看所有的</w:t>
+      </w:r>
+      <w:r>
+        <w:rPr>
+          <w:rFonts w:ascii="Times New Roman" w:hAnsi="Times New Roman" w:cs="Times New Roman"/>
+        </w:rPr>
+        <w:t>modules</w:t>
+      </w:r>
+      <w:r>
+        <w:rPr>
+          <w:rFonts w:ascii="Times New Roman" w:hAnsi="Times New Roman" w:cs="Times New Roman"/>
+        </w:rPr>
+        <w:t>中包含指定字符串的</w:t>
+      </w:r>
+      <w:r>
+        <w:rPr>
+          <w:rFonts w:ascii="Times New Roman" w:hAnsi="Times New Roman" w:cs="Times New Roman"/>
+        </w:rPr>
+        <w:t>modules</w:t>
+      </w:r>
+      <w:r>
+        <w:rPr>
+          <w:rFonts w:ascii="Times New Roman" w:hAnsi="Times New Roman" w:cs="Times New Roman"/>
+        </w:rPr>
+        <w:t>：</w:t>
+      </w:r>
+      <w:r>
+        <w:rPr>
+          <w:rFonts w:ascii="Times New Roman" w:hAnsi="Times New Roman" w:cs="Times New Roman"/>
+        </w:rPr>
+        <w:t xml:space="preserve"> help("modules yourstr")</w:t>
+      </w:r>
+    </w:p>
+    <w:p>
+      <w:pPr>
+        <w:pStyle w:val="NormalWeb"/>
+        <w:rPr>
+          <w:rFonts w:ascii="Times New Roman" w:hAnsi="Times New Roman" w:cs="Times New Roman"/>
+        </w:rPr>
+      </w:pPr>
+      <w:r>
+        <w:rPr>
+          <w:rFonts w:ascii="Times New Roman" w:hAnsi="Times New Roman" w:cs="Times New Roman"/>
+        </w:rPr>
+        <w:br/>
+      </w:r>
+      <w:r>
+        <w:rPr>
+          <w:rFonts w:ascii="Times New Roman" w:hAnsi="Times New Roman" w:cs="Times New Roman"/>
+        </w:rPr>
+        <w:t>查看中常见的</w:t>
+      </w:r>
+      <w:r>
+        <w:rPr>
+          <w:rFonts w:ascii="Times New Roman" w:hAnsi="Times New Roman" w:cs="Times New Roman"/>
+        </w:rPr>
+        <w:t>topics</w:t>
+      </w:r>
+      <w:r>
+        <w:rPr>
+          <w:rFonts w:ascii="Times New Roman" w:hAnsi="Times New Roman" w:cs="Times New Roman"/>
+        </w:rPr>
+        <w:t>：</w:t>
+      </w:r>
+      <w:r>
+        <w:rPr>
+          <w:rFonts w:ascii="Times New Roman" w:hAnsi="Times New Roman" w:cs="Times New Roman"/>
+        </w:rPr>
+        <w:t xml:space="preserve"> help("topics")</w:t>
+      </w:r>
+    </w:p>
+    <w:p>
+      <w:pPr>
+        <w:pStyle w:val="NormalWeb"/>
+        <w:rPr>
+          <w:rFonts w:ascii="Times New Roman" w:hAnsi="Times New Roman" w:cs="Times New Roman"/>
+        </w:rPr>
+      </w:pPr>
+    </w:p>
+    <w:p>
+      <w:pPr>
+        <w:pStyle w:val="NormalWeb"/>
+        <w:rPr>
+          <w:rFonts w:ascii="Times New Roman" w:hAnsi="Times New Roman" w:cs="Times New Roman"/>
+        </w:rPr>
+      </w:pPr>
+      <w:r>
+        <w:rPr>
+          <w:rFonts w:ascii="Times New Roman" w:hAnsi="Times New Roman" w:cs="Times New Roman"/>
         </w:rPr>
         <w:t>dir</w:t>
       </w:r>
       <w:r>
         <w:rPr>
-          <w:rFonts w:hint="eastAsia"/>
-        </w:rPr>
-        <w:t>函数，</w:t>
-      </w:r>
-      <w:r>
-        <w:rPr>
-          <w:rFonts w:hint="eastAsia"/>
+          <w:rFonts w:ascii="Times New Roman" w:hAnsi="Times New Roman" w:cs="Times New Roman"/>
+        </w:rPr>
+        <w:t>用于查看一个对象的属性</w:t>
+      </w:r>
+    </w:p>
+    <w:p>
+      <w:pPr>
+        <w:pStyle w:val="NormalWeb"/>
+        <w:rPr>
+          <w:rFonts w:ascii="Times New Roman" w:hAnsi="Times New Roman" w:cs="Times New Roman"/>
+        </w:rPr>
+      </w:pPr>
+      <w:r>
+        <w:rPr>
+          <w:rFonts w:ascii="Times New Roman" w:hAnsi="Times New Roman" w:cs="Times New Roman"/>
+        </w:rPr>
+        <w:t>x.__doc__</w:t>
+      </w:r>
+      <w:r>
+        <w:rPr>
+          <w:rFonts w:ascii="Times New Roman" w:hAnsi="Times New Roman" w:cs="Times New Roman"/>
+        </w:rPr>
+        <w:t>用于查看</w:t>
+      </w:r>
+      <w:r>
+        <w:rPr>
+          <w:rFonts w:ascii="Times New Roman" w:hAnsi="Times New Roman" w:cs="Times New Roman"/>
         </w:rPr>
         <w:t>doc</w:t>
       </w:r>
-      <w:r>
-        <w:rPr>
-          <w:rFonts w:hint="eastAsia"/>
-        </w:rPr>
-        <w:t>函数</w:t>
-      </w:r>
-    </w:p>
-    <w:p>
-      <w:pPr>
-        <w:pStyle w:val="a5"/>
-        <w:rPr>
-          <w:rFonts w:ascii="Times New Roman" w:hAnsi="Times New Roman" w:cs="Times New Roman"/>
-        </w:rPr>
-      </w:pPr>
-      <w:r>
-        <w:rPr>
-          <w:rFonts w:ascii="Times New Roman" w:hAnsi="Times New Roman" w:cs="Times New Roman"/>
-        </w:rPr>
-        <w:t>查看所有的关键字：</w:t>
-      </w:r>
-      <w:r>
-        <w:rPr>
-          <w:rFonts w:ascii="Times New Roman" w:hAnsi="Times New Roman" w:cs="Times New Roman"/>
-        </w:rPr>
-        <w:t>help("keywords")</w:t>
-      </w:r>
-    </w:p>
-    <w:p>
-      <w:pPr>
-        <w:pStyle w:val="a5"/>
-        <w:rPr>
-          <w:rFonts w:ascii="Times New Roman" w:hAnsi="Times New Roman" w:cs="Times New Roman"/>
-        </w:rPr>
-      </w:pPr>
-      <w:r>
-        <w:rPr>
-          <w:rFonts w:ascii="Times New Roman" w:hAnsi="Times New Roman" w:cs="Times New Roman"/>
-        </w:rPr>
-        <w:br/>
-      </w:r>
-      <w:r>
-        <w:rPr>
-          <w:rFonts w:ascii="Times New Roman" w:hAnsi="Times New Roman" w:cs="Times New Roman"/>
-        </w:rPr>
-        <w:t>查看所有的</w:t>
-      </w:r>
-      <w:r>
-        <w:rPr>
-          <w:rFonts w:ascii="Times New Roman" w:hAnsi="Times New Roman" w:cs="Times New Roman"/>
-        </w:rPr>
-        <w:t>modules</w:t>
-      </w:r>
-      <w:r>
-        <w:rPr>
-          <w:rFonts w:ascii="Times New Roman" w:hAnsi="Times New Roman" w:cs="Times New Roman"/>
-        </w:rPr>
-        <w:t>：</w:t>
-      </w:r>
-      <w:r>
-        <w:rPr>
-          <w:rFonts w:ascii="Times New Roman" w:hAnsi="Times New Roman" w:cs="Times New Roman"/>
-        </w:rPr>
-        <w:t>help("modules")</w:t>
-      </w:r>
-    </w:p>
-    <w:p>
-      <w:pPr>
-        <w:pStyle w:val="a5"/>
-        <w:rPr>
-          <w:rFonts w:ascii="Times New Roman" w:hAnsi="Times New Roman" w:cs="Times New Roman"/>
-        </w:rPr>
-      </w:pPr>
-      <w:r>
-        <w:rPr>
-          <w:rFonts w:ascii="Times New Roman" w:hAnsi="Times New Roman" w:cs="Times New Roman"/>
+    </w:p>
+    <w:p>
+      <w:pPr>
+        <w:pStyle w:val="Heading1"/>
+      </w:pPr>
+      <w:r>
+        <w:rPr>
+          <w:rFonts w:hint="eastAsia"/>
+        </w:rPr>
+        <w:t>Python</w:t>
+      </w:r>
+      <w:r>
+        <w:rPr>
+          <w:rFonts w:hint="eastAsia"/>
+        </w:rPr>
+        <w:t>其他</w:t>
+      </w:r>
+    </w:p>
+    <w:p>
+      <w:r>
+        <w:t>R</w:t>
+      </w:r>
+      <w:r>
+        <w:rPr>
+          <w:rFonts w:hint="eastAsia"/>
+        </w:rPr>
+        <w:t>equirements</w:t>
+      </w:r>
+      <w:r>
+        <w:rPr>
+          <w:rFonts w:hint="eastAsia"/>
+        </w:rPr>
+        <w:t>文件</w:t>
+      </w:r>
+    </w:p>
+    <w:p>
+      <w:r>
+        <w:rPr>
+          <w:rFonts w:hint="eastAsia"/>
         </w:rPr>
         <w:lastRenderedPageBreak/>
-        <w:br/>
-      </w:r>
-      <w:r>
-        <w:rPr>
-          <w:rFonts w:ascii="Times New Roman" w:hAnsi="Times New Roman" w:cs="Times New Roman"/>
-        </w:rPr>
-        <w:t>单看所有的</w:t>
-      </w:r>
-      <w:r>
-        <w:rPr>
-          <w:rFonts w:ascii="Times New Roman" w:hAnsi="Times New Roman" w:cs="Times New Roman"/>
-        </w:rPr>
-        <w:t>modules</w:t>
-      </w:r>
-      <w:r>
-        <w:rPr>
-          <w:rFonts w:ascii="Times New Roman" w:hAnsi="Times New Roman" w:cs="Times New Roman"/>
-        </w:rPr>
-        <w:t>中包含指定字符串的</w:t>
-      </w:r>
-      <w:r>
-        <w:rPr>
-          <w:rFonts w:ascii="Times New Roman" w:hAnsi="Times New Roman" w:cs="Times New Roman"/>
-        </w:rPr>
-        <w:t>modules</w:t>
-      </w:r>
-      <w:r>
-        <w:rPr>
-          <w:rFonts w:ascii="Times New Roman" w:hAnsi="Times New Roman" w:cs="Times New Roman"/>
-        </w:rPr>
-        <w:t>：</w:t>
-      </w:r>
-      <w:r>
-        <w:rPr>
-          <w:rFonts w:ascii="Times New Roman" w:hAnsi="Times New Roman" w:cs="Times New Roman"/>
-        </w:rPr>
-        <w:t xml:space="preserve"> help("modules yourstr")</w:t>
-      </w:r>
-    </w:p>
-    <w:p>
-      <w:pPr>
-        <w:pStyle w:val="a5"/>
-        <w:rPr>
-          <w:rFonts w:ascii="Times New Roman" w:hAnsi="Times New Roman" w:cs="Times New Roman"/>
-        </w:rPr>
-      </w:pPr>
-      <w:r>
-        <w:rPr>
-          <w:rFonts w:ascii="Times New Roman" w:hAnsi="Times New Roman" w:cs="Times New Roman"/>
-        </w:rPr>
-        <w:br/>
-      </w:r>
-      <w:r>
-        <w:rPr>
-          <w:rFonts w:ascii="Times New Roman" w:hAnsi="Times New Roman" w:cs="Times New Roman"/>
-        </w:rPr>
-        <w:t>查看中常见的</w:t>
-      </w:r>
-      <w:r>
-        <w:rPr>
-          <w:rFonts w:ascii="Times New Roman" w:hAnsi="Times New Roman" w:cs="Times New Roman"/>
-        </w:rPr>
-        <w:t>topics</w:t>
-      </w:r>
-      <w:r>
-        <w:rPr>
-          <w:rFonts w:ascii="Times New Roman" w:hAnsi="Times New Roman" w:cs="Times New Roman"/>
-        </w:rPr>
-        <w:t>：</w:t>
-      </w:r>
-      <w:r>
-        <w:rPr>
-          <w:rFonts w:ascii="Times New Roman" w:hAnsi="Times New Roman" w:cs="Times New Roman"/>
-        </w:rPr>
-        <w:t xml:space="preserve"> help("topics")</w:t>
-      </w:r>
-    </w:p>
-    <w:p>
-      <w:pPr>
-        <w:pStyle w:val="a5"/>
-        <w:rPr>
-          <w:rFonts w:ascii="Times New Roman" w:hAnsi="Times New Roman" w:cs="Times New Roman"/>
-        </w:rPr>
-      </w:pPr>
-    </w:p>
-    <w:p>
-      <w:pPr>
-        <w:pStyle w:val="a5"/>
-        <w:rPr>
-          <w:rFonts w:ascii="Times New Roman" w:hAnsi="Times New Roman" w:cs="Times New Roman"/>
-        </w:rPr>
-      </w:pPr>
-      <w:r>
-        <w:rPr>
-          <w:rFonts w:ascii="Times New Roman" w:hAnsi="Times New Roman" w:cs="Times New Roman"/>
-        </w:rPr>
-        <w:t>dir</w:t>
-      </w:r>
-      <w:r>
-        <w:rPr>
-          <w:rFonts w:ascii="Times New Roman" w:hAnsi="Times New Roman" w:cs="Times New Roman"/>
-        </w:rPr>
-        <w:t>用于查看一个对象的属性</w:t>
-      </w:r>
-    </w:p>
-    <w:p>
-      <w:pPr>
-        <w:pStyle w:val="a5"/>
-        <w:rPr>
-          <w:rFonts w:ascii="Times New Roman" w:hAnsi="Times New Roman" w:cs="Times New Roman" w:hint="eastAsia"/>
-        </w:rPr>
-      </w:pPr>
-      <w:r>
-        <w:rPr>
-          <w:rFonts w:ascii="Times New Roman" w:hAnsi="Times New Roman" w:cs="Times New Roman"/>
-        </w:rPr>
-        <w:t>x.__doc__</w:t>
-      </w:r>
-      <w:r>
-        <w:rPr>
-          <w:rFonts w:ascii="Times New Roman" w:hAnsi="Times New Roman" w:cs="Times New Roman"/>
-        </w:rPr>
-        <w:t>用于查看</w:t>
-      </w:r>
-      <w:r>
-        <w:rPr>
-          <w:rFonts w:ascii="Times New Roman" w:hAnsi="Times New Roman" w:cs="Times New Roman"/>
-        </w:rPr>
-        <w:t>doc</w:t>
-      </w:r>
-    </w:p>
-    <w:p>
-      <w:pPr>
-        <w:rPr>
-          <w:rFonts w:hint="eastAsia"/>
-        </w:rPr>
-      </w:pPr>
-    </w:p>
-    <w:p>
-      <w:pPr>
-        <w:rPr>
-          <w:rFonts w:hint="eastAsia"/>
-        </w:rPr>
-      </w:pPr>
-    </w:p>
-    <w:p>
-      <w:pPr>
-        <w:pStyle w:val="1"/>
-      </w:pPr>
-      <w:r>
-        <w:rPr>
-          <w:rFonts w:hint="eastAsia"/>
-        </w:rPr>
         <w:t>使用</w:t>
       </w:r>
       <w:r>
         <w:rPr>
           <w:rFonts w:hint="eastAsia"/>
         </w:rPr>
-        <w:t>python</w:t>
-      </w:r>
-      <w:r>
-        <w:rPr>
-          <w:rFonts w:hint="eastAsia"/>
-        </w:rPr>
-        <w:t>开发的实例</w:t>
-      </w:r>
-    </w:p>
-    <w:p>
-      <w:pPr>
-        <w:rPr>
-          <w:rFonts w:hint="eastAsia"/>
-        </w:rPr>
-      </w:pPr>
+        <w:t>pip freeze &gt; requirements.txt</w:t>
+      </w:r>
+      <w:r>
+        <w:rPr>
+          <w:rFonts w:hint="eastAsia"/>
+        </w:rPr>
+        <w:t>来生成</w:t>
+      </w:r>
+    </w:p>
+    <w:p>
+      <w:r>
+        <w:rPr>
+          <w:rFonts w:hint="eastAsia"/>
+        </w:rPr>
+        <w:t>使用</w:t>
+      </w:r>
+      <w:r>
+        <w:rPr>
+          <w:rFonts w:hint="eastAsia"/>
+        </w:rPr>
+        <w:t>pip insta</w:t>
+      </w:r>
+      <w:r>
+        <w:t>ll -r requirments.txt</w:t>
+      </w:r>
+      <w:r>
+        <w:rPr>
+          <w:rFonts w:hint="eastAsia"/>
+        </w:rPr>
+        <w:t>来安装</w:t>
+      </w:r>
+    </w:p>
+    <w:p/>
+    <w:p>
+      <w:pPr>
+        <w:pStyle w:val="Heading2"/>
+      </w:pPr>
+      <w:r>
+        <w:rPr>
+          <w:rFonts w:hint="eastAsia"/>
+        </w:rPr>
+        <w:t>使用</w:t>
+      </w:r>
+      <w:r>
+        <w:rPr>
+          <w:rFonts w:hint="eastAsia"/>
+        </w:rPr>
+        <w:t>vs</w:t>
+      </w:r>
+      <w:r>
+        <w:rPr>
+          <w:rFonts w:hint="eastAsia"/>
+        </w:rPr>
+        <w:t>编译器</w:t>
+      </w:r>
+    </w:p>
+    <w:p>
+      <w:r>
+        <w:rPr>
+          <w:rFonts w:hint="eastAsia"/>
+        </w:rPr>
+        <w:t>VS</w:t>
+      </w:r>
+      <w:r>
+        <w:t>[140|120</w:t>
+      </w:r>
+      <w:r>
+        <w:rPr>
+          <w:rFonts w:hint="eastAsia"/>
+        </w:rPr>
+        <w:t>]</w:t>
+      </w:r>
+      <w:r>
+        <w:rPr>
+          <w:rFonts w:hint="eastAsia"/>
+        </w:rPr>
+        <w:t>COM</w:t>
+      </w:r>
+      <w:r>
+        <w:rPr>
+          <w:rFonts w:hint="eastAsia"/>
+        </w:rPr>
+        <w:t>NTOOLS</w:t>
+      </w:r>
+      <w:r>
+        <w:rPr>
+          <w:rFonts w:hint="eastAsia"/>
+        </w:rPr>
+        <w:t>应当设置成</w:t>
+      </w:r>
+      <w:r>
+        <w:rPr>
+          <w:rFonts w:hint="eastAsia"/>
+        </w:rPr>
+        <w:t>COMMON</w:t>
+      </w:r>
+      <w:r>
+        <w:t>7</w:t>
+      </w:r>
+      <w:r>
+        <w:rPr>
+          <w:rFonts w:hint="eastAsia"/>
+        </w:rPr>
+        <w:t>\</w:t>
+      </w:r>
+      <w:r>
+        <w:t>TOOLS</w:t>
+      </w:r>
+      <w:r>
+        <w:t>\</w:t>
+      </w:r>
+      <w:r>
+        <w:rPr>
+          <w:rFonts w:hint="eastAsia"/>
+        </w:rPr>
+        <w:t>的目录</w:t>
+      </w:r>
+      <w:r>
+        <w:rPr>
+          <w:rFonts w:hint="eastAsia"/>
+        </w:rPr>
+        <w:t xml:space="preserve">, </w:t>
+      </w:r>
+      <w:r>
+        <w:rPr>
+          <w:rFonts w:hint="eastAsia"/>
+        </w:rPr>
+        <w:t>注意变量名中的</w:t>
+      </w:r>
+      <w:r>
+        <w:rPr>
+          <w:rFonts w:hint="eastAsia"/>
+        </w:rPr>
+        <w:t>COMN</w:t>
+      </w:r>
+      <w:r>
+        <w:rPr>
+          <w:rFonts w:hint="eastAsia"/>
+        </w:rPr>
+        <w:t>不是</w:t>
+      </w:r>
+      <w:r>
+        <w:rPr>
+          <w:rFonts w:hint="eastAsia"/>
+        </w:rPr>
+        <w:t>COMMON</w:t>
+      </w:r>
+      <w:r>
+        <w:t>,</w:t>
+      </w:r>
+      <w:r>
+        <w:rPr>
+          <w:rFonts w:hint="eastAsia"/>
+        </w:rPr>
+        <w:t>并且注意最后还有一个</w:t>
+      </w:r>
+      <w:r>
+        <w:rPr>
+          <w:rFonts w:hint="eastAsia"/>
+        </w:rPr>
+        <w:t>\</w:t>
+      </w:r>
       <w:bookmarkStart w:id="0" w:name="_GoBack"/>
       <w:bookmarkEnd w:id="0"/>
     </w:p>
+    <w:p/>
+    <w:p>
+      <w:r>
+        <w:rPr>
+          <w:rFonts w:ascii="MS-Font-Segoe" w:hAnsi="MS-Font-Segoe"/>
+          <w:color w:val="000000"/>
+          <w:sz w:val="23"/>
+          <w:szCs w:val="23"/>
+          <w:shd w:val="clear" w:color="auto" w:fill="FFFFFF"/>
+        </w:rPr>
+        <w:t>These Build Tools allow you to build native and managed MSBuild-based applications without requiring the Visual Studio IDE. There are options to install the Visual C++ compilers and libraries, MFC, ATL, and C++/CLI support.</w:t>
+      </w:r>
+    </w:p>
+    <w:p>
+      <w:pPr>
+        <w:pStyle w:val="Heading2"/>
+      </w:pPr>
+      <w:r>
+        <w:rPr>
+          <w:rFonts w:hint="eastAsia"/>
+        </w:rPr>
+        <w:t>非官方</w:t>
+      </w:r>
+      <w:r>
+        <w:rPr>
+          <w:rFonts w:hint="eastAsia"/>
+        </w:rPr>
+        <w:t>pre</w:t>
+      </w:r>
+      <w:r>
+        <w:t>-built</w:t>
+      </w:r>
+    </w:p>
+    <w:p>
+      <w:pPr>
+        <w:rPr>
+          <w:rFonts w:hint="eastAsia"/>
+        </w:rPr>
+      </w:pPr>
+      <w:r>
+        <w:t>http://www.lfd.uci.edu/~gohlke/pythonlibs/</w:t>
+      </w:r>
+    </w:p>
+    <w:p/>
     <w:sectPr>
       <w:pgSz w:w="11906" w:h="16838"/>
       <w:pgMar w:top="1440" w:right="1800" w:bottom="1440" w:left="1800" w:header="851" w:footer="992" w:gutter="0"/>
@@ -1576,12 +2424,12 @@
 </file>
 
 <file path=word/numbering.xml><?xml version="1.0" encoding="utf-8"?>
-<w:numbering xmlns:wpc="http://schemas.microsoft.com/office/word/2010/wordprocessingCanvas" xmlns:mc="http://schemas.openxmlformats.org/markup-compatibility/2006" xmlns:o="urn:schemas-microsoft-com:office:office" xmlns:r="http://schemas.openxmlformats.org/officeDocument/2006/relationships" xmlns:m="http://schemas.openxmlformats.org/officeDocument/2006/math" xmlns:v="urn:schemas-microsoft-com:vml" xmlns:wp14="http://schemas.microsoft.com/office/word/2010/wordprocessingDrawing" xmlns:wp="http://schemas.openxmlformats.org/drawingml/2006/wordprocessingDrawing" xmlns:w10="urn:schemas-microsoft-com:office:word" xmlns:w="http://schemas.openxmlformats.org/wordprocessingml/2006/main" xmlns:w14="http://schemas.microsoft.com/office/word/2010/wordml" xmlns:w15="http://schemas.microsoft.com/office/word/2012/wordml" xmlns:wpg="http://schemas.microsoft.com/office/word/2010/wordprocessingGroup" xmlns:wpi="http://schemas.microsoft.com/office/word/2010/wordprocessingInk" xmlns:wne="http://schemas.microsoft.com/office/word/2006/wordml" xmlns:wps="http://schemas.microsoft.com/office/word/2010/wordprocessingShape" mc:Ignorable="w14 w15 wp14">
+<w:numbering xmlns:wpc="http://schemas.microsoft.com/office/word/2010/wordprocessingCanvas" xmlns:cx="http://schemas.microsoft.com/office/drawing/2014/chartex" xmlns:cx1="http://schemas.microsoft.com/office/drawing/2015/9/8/chartex" xmlns:cx2="http://schemas.microsoft.com/office/drawing/2015/10/21/chartex" xmlns:cx3="http://schemas.microsoft.com/office/drawing/2016/5/9/chartex" xmlns:cx4="http://schemas.microsoft.com/office/drawing/2016/5/10/chartex" xmlns:cx5="http://schemas.microsoft.com/office/drawing/2016/5/11/chartex" xmlns:cx6="http://schemas.microsoft.com/office/drawing/2016/5/12/chartex" xmlns:cx7="http://schemas.microsoft.com/office/drawing/2016/5/13/chartex" xmlns:cx8="http://schemas.microsoft.com/office/drawing/2016/5/14/chartex" xmlns:mc="http://schemas.openxmlformats.org/markup-compatibility/2006" xmlns:aink="http://schemas.microsoft.com/office/drawing/2016/ink" xmlns:o="urn:schemas-microsoft-com:office:office" xmlns:r="http://schemas.openxmlformats.org/officeDocument/2006/relationships" xmlns:m="http://schemas.openxmlformats.org/officeDocument/2006/math" xmlns:v="urn:schemas-microsoft-com:vml" xmlns:wp14="http://schemas.microsoft.com/office/word/2010/wordprocessingDrawing" xmlns:wp="http://schemas.openxmlformats.org/drawingml/2006/wordprocessingDrawing" xmlns:w10="urn:schemas-microsoft-com:office:word" xmlns:w="http://schemas.openxmlformats.org/wordprocessingml/2006/main" xmlns:w14="http://schemas.microsoft.com/office/word/2010/wordml" xmlns:w15="http://schemas.microsoft.com/office/word/2012/wordml" xmlns:w16se="http://schemas.microsoft.com/office/word/2015/wordml/symex" xmlns:wpg="http://schemas.microsoft.com/office/word/2010/wordprocessingGroup" xmlns:wpi="http://schemas.microsoft.com/office/word/2010/wordprocessingInk" xmlns:wne="http://schemas.microsoft.com/office/word/2006/wordml" xmlns:wps="http://schemas.microsoft.com/office/word/2010/wordprocessingShape" mc:Ignorable="w14 w15 w16se wp14">
   <w:abstractNum w:abstractNumId="0" w15:restartNumberingAfterBreak="0">
     <w:nsid w:val="38722C36"/>
-    <w:multiLevelType w:val="hybridMultilevel"/>
-    <w:tmpl w:val="D1203CAC"/>
-    <w:lvl w:ilvl="0" w:tplc="0746490C">
+    <w:multiLevelType w:val="multilevel"/>
+    <w:tmpl w:val="38722C36"/>
+    <w:lvl w:ilvl="0">
       <w:start w:val="1"/>
       <w:numFmt w:val="decimal"/>
       <w:lvlText w:val="%1."/>
@@ -1593,7 +2441,7 @@
         <w:rFonts w:hint="default"/>
       </w:rPr>
     </w:lvl>
-    <w:lvl w:ilvl="1" w:tplc="04090019">
+    <w:lvl w:ilvl="1">
       <w:start w:val="1"/>
       <w:numFmt w:val="lowerLetter"/>
       <w:lvlText w:val="%2)"/>
@@ -1602,7 +2450,7 @@
         <w:ind w:left="840" w:hanging="420"/>
       </w:pPr>
     </w:lvl>
-    <w:lvl w:ilvl="2" w:tplc="0409001B" w:tentative="1">
+    <w:lvl w:ilvl="2">
       <w:start w:val="1"/>
       <w:numFmt w:val="lowerRoman"/>
       <w:lvlText w:val="%3."/>
@@ -1611,7 +2459,7 @@
         <w:ind w:left="1260" w:hanging="420"/>
       </w:pPr>
     </w:lvl>
-    <w:lvl w:ilvl="3" w:tplc="0409000F" w:tentative="1">
+    <w:lvl w:ilvl="3">
       <w:start w:val="1"/>
       <w:numFmt w:val="decimal"/>
       <w:lvlText w:val="%4."/>
@@ -1620,7 +2468,7 @@
         <w:ind w:left="1680" w:hanging="420"/>
       </w:pPr>
     </w:lvl>
-    <w:lvl w:ilvl="4" w:tplc="04090019" w:tentative="1">
+    <w:lvl w:ilvl="4">
       <w:start w:val="1"/>
       <w:numFmt w:val="lowerLetter"/>
       <w:lvlText w:val="%5)"/>
@@ -1629,7 +2477,7 @@
         <w:ind w:left="2100" w:hanging="420"/>
       </w:pPr>
     </w:lvl>
-    <w:lvl w:ilvl="5" w:tplc="0409001B" w:tentative="1">
+    <w:lvl w:ilvl="5">
       <w:start w:val="1"/>
       <w:numFmt w:val="lowerRoman"/>
       <w:lvlText w:val="%6."/>
@@ -1638,7 +2486,7 @@
         <w:ind w:left="2520" w:hanging="420"/>
       </w:pPr>
     </w:lvl>
-    <w:lvl w:ilvl="6" w:tplc="0409000F" w:tentative="1">
+    <w:lvl w:ilvl="6">
       <w:start w:val="1"/>
       <w:numFmt w:val="decimal"/>
       <w:lvlText w:val="%7."/>
@@ -1647,7 +2495,7 @@
         <w:ind w:left="2940" w:hanging="420"/>
       </w:pPr>
     </w:lvl>
-    <w:lvl w:ilvl="7" w:tplc="04090019" w:tentative="1">
+    <w:lvl w:ilvl="7">
       <w:start w:val="1"/>
       <w:numFmt w:val="lowerLetter"/>
       <w:lvlText w:val="%8)"/>
@@ -1656,7 +2504,7 @@
         <w:ind w:left="3360" w:hanging="420"/>
       </w:pPr>
     </w:lvl>
-    <w:lvl w:ilvl="8" w:tplc="0409001B" w:tentative="1">
+    <w:lvl w:ilvl="8">
       <w:start w:val="1"/>
       <w:numFmt w:val="lowerRoman"/>
       <w:lvlText w:val="%9."/>
@@ -1673,24 +2521,25 @@
 </file>
 
 <file path=word/styles.xml><?xml version="1.0" encoding="utf-8"?>
-<w:styles xmlns:mc="http://schemas.openxmlformats.org/markup-compatibility/2006" xmlns:r="http://schemas.openxmlformats.org/officeDocument/2006/relationships" xmlns:w="http://schemas.openxmlformats.org/wordprocessingml/2006/main" xmlns:w14="http://schemas.microsoft.com/office/word/2010/wordml" xmlns:w15="http://schemas.microsoft.com/office/word/2012/wordml" mc:Ignorable="w14 w15">
+<w:styles xmlns:mc="http://schemas.openxmlformats.org/markup-compatibility/2006" xmlns:r="http://schemas.openxmlformats.org/officeDocument/2006/relationships" xmlns:w="http://schemas.openxmlformats.org/wordprocessingml/2006/main" xmlns:w14="http://schemas.microsoft.com/office/word/2010/wordml" xmlns:w15="http://schemas.microsoft.com/office/word/2012/wordml" xmlns:w16se="http://schemas.microsoft.com/office/word/2015/wordml/symex" mc:Ignorable="w14 w15 w16se">
   <w:docDefaults>
     <w:rPrDefault>
       <w:rPr>
         <w:rFonts w:asciiTheme="minorHAnsi" w:eastAsiaTheme="minorEastAsia" w:hAnsiTheme="minorHAnsi" w:cstheme="minorBidi"/>
-        <w:kern w:val="2"/>
-        <w:sz w:val="21"/>
-        <w:szCs w:val="22"/>
         <w:lang w:val="en-US" w:eastAsia="zh-CN" w:bidi="ar-SA"/>
       </w:rPr>
     </w:rPrDefault>
-    <w:pPrDefault/>
+    <w:pPrDefault>
+      <w:pPr>
+        <w:spacing w:after="160" w:line="259" w:lineRule="auto"/>
+      </w:pPr>
+    </w:pPrDefault>
   </w:docDefaults>
-  <w:latentStyles w:defLockedState="0" w:defUIPriority="99" w:defSemiHidden="0" w:defUnhideWhenUsed="0" w:defQFormat="0" w:count="371">
+  <w:latentStyles w:defLockedState="0" w:defUIPriority="99" w:defSemiHidden="0" w:defUnhideWhenUsed="0" w:defQFormat="0" w:count="374">
     <w:lsdException w:name="Normal" w:uiPriority="0" w:qFormat="1"/>
     <w:lsdException w:name="heading 1" w:uiPriority="9" w:qFormat="1"/>
-    <w:lsdException w:name="heading 2" w:semiHidden="1" w:uiPriority="9" w:unhideWhenUsed="1" w:qFormat="1"/>
-    <w:lsdException w:name="heading 3" w:semiHidden="1" w:uiPriority="9" w:unhideWhenUsed="1" w:qFormat="1"/>
+    <w:lsdException w:name="heading 2" w:uiPriority="9" w:unhideWhenUsed="1" w:qFormat="1"/>
+    <w:lsdException w:name="heading 3" w:uiPriority="9" w:unhideWhenUsed="1" w:qFormat="1"/>
     <w:lsdException w:name="heading 4" w:semiHidden="1" w:uiPriority="9" w:unhideWhenUsed="1" w:qFormat="1"/>
     <w:lsdException w:name="heading 5" w:semiHidden="1" w:uiPriority="9" w:unhideWhenUsed="1" w:qFormat="1"/>
     <w:lsdException w:name="heading 6" w:semiHidden="1" w:uiPriority="9" w:unhideWhenUsed="1" w:qFormat="1"/>
@@ -1844,7 +2693,6 @@
     <w:lsdException w:name="Table Grid" w:uiPriority="39"/>
     <w:lsdException w:name="Table Theme" w:semiHidden="1" w:unhideWhenUsed="1"/>
     <w:lsdException w:name="Placeholder Text" w:semiHidden="1"/>
-    <w:lsdException w:name="No Spacing" w:uiPriority="1" w:qFormat="1"/>
     <w:lsdException w:name="Light Shading" w:uiPriority="60"/>
     <w:lsdException w:name="Light List" w:uiPriority="61"/>
     <w:lsdException w:name="Light Grid" w:uiPriority="62"/>
@@ -1866,9 +2714,6 @@
     <w:lsdException w:name="Medium Shading 2 Accent 1" w:uiPriority="64"/>
     <w:lsdException w:name="Medium List 1 Accent 1" w:uiPriority="65"/>
     <w:lsdException w:name="Revision" w:semiHidden="1"/>
-    <w:lsdException w:name="List Paragraph" w:uiPriority="34" w:qFormat="1"/>
-    <w:lsdException w:name="Quote" w:uiPriority="29" w:qFormat="1"/>
-    <w:lsdException w:name="Intense Quote" w:uiPriority="30" w:qFormat="1"/>
     <w:lsdException w:name="Medium List 2 Accent 1" w:uiPriority="66"/>
     <w:lsdException w:name="Medium Grid 1 Accent 1" w:uiPriority="67"/>
     <w:lsdException w:name="Medium Grid 2 Accent 1" w:uiPriority="68"/>
@@ -2058,23 +2903,30 @@
     <w:lsdException w:name="List Table 5 Dark Accent 6" w:uiPriority="50"/>
     <w:lsdException w:name="List Table 6 Colorful Accent 6" w:uiPriority="51"/>
     <w:lsdException w:name="List Table 7 Colorful Accent 6" w:uiPriority="52"/>
+    <w:lsdException w:name="Mention" w:semiHidden="1" w:unhideWhenUsed="1"/>
+    <w:lsdException w:name="Smart Hyperlink" w:semiHidden="1" w:unhideWhenUsed="1"/>
+    <w:lsdException w:name="Hashtag" w:semiHidden="1" w:unhideWhenUsed="1"/>
   </w:latentStyles>
-  <w:style w:type="paragraph" w:default="1" w:styleId="a">
+  <w:style w:type="paragraph" w:default="1" w:styleId="Normal">
     <w:name w:val="Normal"/>
     <w:qFormat/>
     <w:pPr>
       <w:widowControl w:val="0"/>
       <w:jc w:val="both"/>
     </w:pPr>
+    <w:rPr>
+      <w:kern w:val="2"/>
+      <w:sz w:val="21"/>
+      <w:szCs w:val="22"/>
+    </w:rPr>
   </w:style>
-  <w:style w:type="paragraph" w:styleId="1">
+  <w:style w:type="paragraph" w:styleId="Heading1">
     <w:name w:val="heading 1"/>
-    <w:basedOn w:val="a"/>
-    <w:next w:val="a"/>
-    <w:link w:val="1Char"/>
+    <w:basedOn w:val="Normal"/>
+    <w:next w:val="Normal"/>
+    <w:link w:val="Heading1Char"/>
     <w:uiPriority w:val="9"/>
     <w:qFormat/>
-    <w:rsid w:val="007F478C"/>
     <w:pPr>
       <w:keepNext/>
       <w:keepLines/>
@@ -2089,15 +2941,14 @@
       <w:szCs w:val="44"/>
     </w:rPr>
   </w:style>
-  <w:style w:type="paragraph" w:styleId="2">
+  <w:style w:type="paragraph" w:styleId="Heading2">
     <w:name w:val="heading 2"/>
-    <w:basedOn w:val="a"/>
-    <w:next w:val="a"/>
-    <w:link w:val="2Char"/>
+    <w:basedOn w:val="Normal"/>
+    <w:next w:val="Normal"/>
+    <w:link w:val="Heading2Char"/>
     <w:uiPriority w:val="9"/>
     <w:unhideWhenUsed/>
     <w:qFormat/>
-    <w:rsid w:val="007F478C"/>
     <w:pPr>
       <w:keepNext/>
       <w:keepLines/>
@@ -2112,15 +2963,14 @@
       <w:szCs w:val="32"/>
     </w:rPr>
   </w:style>
-  <w:style w:type="paragraph" w:styleId="3">
+  <w:style w:type="paragraph" w:styleId="Heading3">
     <w:name w:val="heading 3"/>
-    <w:basedOn w:val="a"/>
-    <w:next w:val="a"/>
-    <w:link w:val="3Char"/>
+    <w:basedOn w:val="Normal"/>
+    <w:next w:val="Normal"/>
+    <w:link w:val="Heading3Char"/>
     <w:uiPriority w:val="9"/>
     <w:unhideWhenUsed/>
     <w:qFormat/>
-    <w:rsid w:val="00A94B2F"/>
     <w:pPr>
       <w:keepNext/>
       <w:keepLines/>
@@ -2134,13 +2984,13 @@
       <w:szCs w:val="32"/>
     </w:rPr>
   </w:style>
-  <w:style w:type="character" w:default="1" w:styleId="a0">
+  <w:style w:type="character" w:default="1" w:styleId="DefaultParagraphFont">
     <w:name w:val="Default Paragraph Font"/>
     <w:uiPriority w:val="1"/>
     <w:semiHidden/>
     <w:unhideWhenUsed/>
   </w:style>
-  <w:style w:type="table" w:default="1" w:styleId="a1">
+  <w:style w:type="table" w:default="1" w:styleId="TableNormal">
     <w:name w:val="Normal Table"/>
     <w:uiPriority w:val="99"/>
     <w:semiHidden/>
@@ -2155,82 +3005,17 @@
       </w:tblCellMar>
     </w:tblPr>
   </w:style>
-  <w:style w:type="numbering" w:default="1" w:styleId="a2">
+  <w:style w:type="numbering" w:default="1" w:styleId="NoList">
     <w:name w:val="No List"/>
     <w:uiPriority w:val="99"/>
     <w:semiHidden/>
     <w:unhideWhenUsed/>
   </w:style>
-  <w:style w:type="character" w:customStyle="1" w:styleId="2Char">
-    <w:name w:val="标题 2 Char"/>
-    <w:basedOn w:val="a0"/>
-    <w:link w:val="2"/>
-    <w:uiPriority w:val="9"/>
-    <w:rsid w:val="007F478C"/>
-    <w:rPr>
-      <w:rFonts w:asciiTheme="majorHAnsi" w:eastAsiaTheme="majorEastAsia" w:hAnsiTheme="majorHAnsi" w:cstheme="majorBidi"/>
-      <w:b/>
-      <w:bCs/>
-      <w:sz w:val="32"/>
-      <w:szCs w:val="32"/>
-    </w:rPr>
-  </w:style>
-  <w:style w:type="character" w:customStyle="1" w:styleId="1Char">
-    <w:name w:val="标题 1 Char"/>
-    <w:basedOn w:val="a0"/>
-    <w:link w:val="1"/>
-    <w:uiPriority w:val="9"/>
-    <w:rsid w:val="007F478C"/>
-    <w:rPr>
-      <w:b/>
-      <w:bCs/>
-      <w:kern w:val="44"/>
-      <w:sz w:val="44"/>
-      <w:szCs w:val="44"/>
-    </w:rPr>
-  </w:style>
-  <w:style w:type="paragraph" w:styleId="a3">
-    <w:name w:val="List Paragraph"/>
-    <w:basedOn w:val="a"/>
-    <w:uiPriority w:val="34"/>
-    <w:qFormat/>
-    <w:rsid w:val="00E932C2"/>
-    <w:pPr>
-      <w:ind w:firstLineChars="200" w:firstLine="420"/>
-    </w:pPr>
-  </w:style>
-  <w:style w:type="character" w:customStyle="1" w:styleId="3Char">
-    <w:name w:val="标题 3 Char"/>
-    <w:basedOn w:val="a0"/>
-    <w:link w:val="3"/>
-    <w:uiPriority w:val="9"/>
-    <w:rsid w:val="00A94B2F"/>
-    <w:rPr>
-      <w:b/>
-      <w:bCs/>
-      <w:sz w:val="32"/>
-      <w:szCs w:val="32"/>
-    </w:rPr>
-  </w:style>
-  <w:style w:type="character" w:styleId="a4">
-    <w:name w:val="Hyperlink"/>
-    <w:basedOn w:val="a0"/>
+  <w:style w:type="paragraph" w:styleId="NormalWeb">
+    <w:name w:val="Normal (Web)"/>
+    <w:basedOn w:val="Normal"/>
     <w:uiPriority w:val="99"/>
-    <w:semiHidden/>
     <w:unhideWhenUsed/>
-    <w:rsid w:val="00441BBD"/>
-    <w:rPr>
-      <w:color w:val="0000FF"/>
-      <w:u w:val="single"/>
-    </w:rPr>
-  </w:style>
-  <w:style w:type="paragraph" w:styleId="a5">
-    <w:name w:val="Normal (Web)"/>
-    <w:basedOn w:val="a"/>
-    <w:uiPriority w:val="99"/>
-    <w:semiHidden/>
-    <w:unhideWhenUsed/>
-    <w:rsid w:val="002106FD"/>
     <w:pPr>
       <w:widowControl/>
       <w:spacing w:before="100" w:beforeAutospacing="1" w:after="100" w:afterAutospacing="1"/>
@@ -2241,6 +3026,63 @@
       <w:kern w:val="0"/>
       <w:sz w:val="24"/>
       <w:szCs w:val="24"/>
+    </w:rPr>
+  </w:style>
+  <w:style w:type="character" w:styleId="Hyperlink">
+    <w:name w:val="Hyperlink"/>
+    <w:basedOn w:val="DefaultParagraphFont"/>
+    <w:uiPriority w:val="99"/>
+    <w:unhideWhenUsed/>
+    <w:rPr>
+      <w:color w:val="0000FF"/>
+      <w:u w:val="single"/>
+    </w:rPr>
+  </w:style>
+  <w:style w:type="character" w:customStyle="1" w:styleId="Heading2Char">
+    <w:name w:val="Heading 2 Char"/>
+    <w:basedOn w:val="DefaultParagraphFont"/>
+    <w:link w:val="Heading2"/>
+    <w:uiPriority w:val="9"/>
+    <w:rPr>
+      <w:rFonts w:asciiTheme="majorHAnsi" w:eastAsiaTheme="majorEastAsia" w:hAnsiTheme="majorHAnsi" w:cstheme="majorBidi"/>
+      <w:b/>
+      <w:bCs/>
+      <w:sz w:val="32"/>
+      <w:szCs w:val="32"/>
+    </w:rPr>
+  </w:style>
+  <w:style w:type="character" w:customStyle="1" w:styleId="Heading1Char">
+    <w:name w:val="Heading 1 Char"/>
+    <w:basedOn w:val="DefaultParagraphFont"/>
+    <w:link w:val="Heading1"/>
+    <w:uiPriority w:val="9"/>
+    <w:rPr>
+      <w:b/>
+      <w:bCs/>
+      <w:kern w:val="44"/>
+      <w:sz w:val="44"/>
+      <w:szCs w:val="44"/>
+    </w:rPr>
+  </w:style>
+  <w:style w:type="paragraph" w:customStyle="1" w:styleId="ListParagraph1">
+    <w:name w:val="List Paragraph1"/>
+    <w:basedOn w:val="Normal"/>
+    <w:uiPriority w:val="34"/>
+    <w:qFormat/>
+    <w:pPr>
+      <w:ind w:firstLineChars="200" w:firstLine="420"/>
+    </w:pPr>
+  </w:style>
+  <w:style w:type="character" w:customStyle="1" w:styleId="Heading3Char">
+    <w:name w:val="Heading 3 Char"/>
+    <w:basedOn w:val="DefaultParagraphFont"/>
+    <w:link w:val="Heading3"/>
+    <w:uiPriority w:val="9"/>
+    <w:rPr>
+      <w:b/>
+      <w:bCs/>
+      <w:sz w:val="32"/>
+      <w:szCs w:val="32"/>
     </w:rPr>
   </w:style>
 </w:styles>
@@ -2289,7 +3131,7 @@
     </a:clrScheme>
     <a:fontScheme name="Office">
       <a:majorFont>
-        <a:latin typeface="Calibri Light" panose="020F0302020204030204"/>
+        <a:latin typeface="Calibri Light"/>
         <a:ea typeface=""/>
         <a:cs typeface=""/>
         <a:font script="Jpan" typeface="ＭＳ ゴシック"/>
@@ -2324,7 +3166,7 @@
         <a:font script="Geor" typeface="Sylfaen"/>
       </a:majorFont>
       <a:minorFont>
-        <a:latin typeface="Calibri" panose="020F0502020204030204"/>
+        <a:latin typeface="Calibri"/>
         <a:ea typeface=""/>
         <a:cs typeface=""/>
         <a:font script="Jpan" typeface="ＭＳ 明朝"/>
@@ -2499,10 +3341,21 @@
   </a:themeElements>
   <a:objectDefaults/>
   <a:extraClrSchemeLst/>
-  <a:extLst>
-    <a:ext uri="{05A4C25C-085E-4340-85A3-A5531E510DB2}">
-      <thm15:themeFamily xmlns:thm15="http://schemas.microsoft.com/office/thememl/2012/main" name="Office Theme" id="{62F939B6-93AF-4DB8-9C6B-D6C7DFDC589F}" vid="{4A3C46E8-61CC-4603-A589-7422A47A8E4A}"/>
-    </a:ext>
-  </a:extLst>
 </a:theme>
+</file>
+
+<file path=customXml/item1.xml><?xml version="1.0" encoding="utf-8"?>
+<s:customData xmlns="http://www.wps.cn/officeDocument/2013/wpsCustomData" xmlns:s="http://www.wps.cn/officeDocument/2013/wpsCustomData">
+  <customSectProps>
+    <customSectPr/>
+  </customSectProps>
+</s:customData>
+</file>
+
+<file path=customXml/itemProps1.xml><?xml version="1.0" encoding="utf-8"?>
+<ds:datastoreItem xmlns:ds="http://schemas.openxmlformats.org/officeDocument/2006/customXml" ds:itemID="{B1977F7D-205B-4081-913C-38D41E755F92}">
+  <ds:schemaRefs>
+    <ds:schemaRef ds:uri="http://www.wps.cn/officeDocument/2013/wpsCustomData"/>
+  </ds:schemaRefs>
+</ds:datastoreItem>
 </file>
</xml_diff>